<commit_message>
Correction de la partie du rapport kurisutianu, qui est décidément un terroriste de la langue française.
</commit_message>
<xml_diff>
--- a/Rapport/Rapport.docx
+++ b/Rapport/Rapport.docx
@@ -17,7 +17,6 @@
           <w:r>
             <w:rPr>
               <w:noProof/>
-              <w:lang w:eastAsia="fr-FR"/>
             </w:rPr>
             <mc:AlternateContent>
               <mc:Choice Requires="wps">
@@ -208,7 +207,6 @@
           <w:r>
             <w:rPr>
               <w:noProof/>
-              <w:lang w:eastAsia="fr-FR"/>
             </w:rPr>
             <mc:AlternateContent>
               <mc:Choice Requires="wpg">
@@ -508,11 +506,19 @@
                                     </w:sdtPr>
                                     <w:sdtEndPr/>
                                     <w:sdtContent>
+                                      <w:proofErr w:type="spellStart"/>
                                       <w:r>
                                         <w:rPr>
                                           <w:color w:val="FFFFFF" w:themeColor="background1"/>
                                         </w:rPr>
-                                        <w:t>Pavinich Christian</w:t>
+                                        <w:t>Pavinich</w:t>
+                                      </w:r>
+                                      <w:proofErr w:type="spellEnd"/>
+                                      <w:r>
+                                        <w:rPr>
+                                          <w:color w:val="FFFFFF" w:themeColor="background1"/>
+                                        </w:rPr>
+                                        <w:t xml:space="preserve"> Christian</w:t>
                                       </w:r>
                                     </w:sdtContent>
                                   </w:sdt>
@@ -520,7 +526,21 @@
                                     <w:rPr>
                                       <w:color w:val="FFFFFF" w:themeColor="background1"/>
                                     </w:rPr>
-                                    <w:t xml:space="preserve"> &amp; Siddi Steven</w:t>
+                                    <w:t xml:space="preserve"> &amp; </w:t>
+                                  </w:r>
+                                  <w:proofErr w:type="spellStart"/>
+                                  <w:r>
+                                    <w:rPr>
+                                      <w:color w:val="FFFFFF" w:themeColor="background1"/>
+                                    </w:rPr>
+                                    <w:t>Siddi</w:t>
+                                  </w:r>
+                                  <w:proofErr w:type="spellEnd"/>
+                                  <w:r>
+                                    <w:rPr>
+                                      <w:color w:val="FFFFFF" w:themeColor="background1"/>
+                                    </w:rPr>
+                                    <w:t xml:space="preserve"> Steven</w:t>
                                   </w:r>
                                 </w:p>
                               </w:txbxContent>
@@ -661,7 +681,6 @@
           <w:r>
             <w:rPr>
               <w:noProof/>
-              <w:lang w:eastAsia="fr-FR"/>
             </w:rPr>
             <w:drawing>
               <wp:anchor distT="0" distB="0" distL="114300" distR="114300" simplePos="0" relativeHeight="251662336" behindDoc="0" locked="0" layoutInCell="1" allowOverlap="1" wp14:anchorId="76DD35FF" wp14:editId="1F6D603D">
@@ -766,7 +785,6 @@
             </w:tabs>
             <w:rPr>
               <w:noProof/>
-              <w:lang w:eastAsia="fr-FR"/>
             </w:rPr>
           </w:pPr>
           <w:r>
@@ -778,7 +796,7 @@
           <w:r>
             <w:fldChar w:fldCharType="separate"/>
           </w:r>
-          <w:hyperlink w:anchor="_Toc389654329" w:history="1">
+          <w:hyperlink w:anchor="_Toc389660135" w:history="1">
             <w:r>
               <w:rPr>
                 <w:rStyle w:val="Lienhypertexte"/>
@@ -805,7 +823,7 @@
                 <w:noProof/>
                 <w:webHidden/>
               </w:rPr>
-              <w:instrText xml:space="preserve"> PAGEREF _Toc389654329 \h </w:instrText>
+              <w:instrText xml:space="preserve"> PAGEREF _Toc389660135 \h </w:instrText>
             </w:r>
             <w:r>
               <w:rPr>
@@ -844,10 +862,9 @@
             </w:tabs>
             <w:rPr>
               <w:noProof/>
-              <w:lang w:eastAsia="fr-FR"/>
             </w:rPr>
           </w:pPr>
-          <w:hyperlink w:anchor="_Toc389654330" w:history="1">
+          <w:hyperlink w:anchor="_Toc389660136" w:history="1">
             <w:r>
               <w:rPr>
                 <w:rStyle w:val="Lienhypertexte"/>
@@ -874,7 +891,7 @@
                 <w:noProof/>
                 <w:webHidden/>
               </w:rPr>
-              <w:instrText xml:space="preserve"> PAGEREF _Toc389654330 \h </w:instrText>
+              <w:instrText xml:space="preserve"> PAGEREF _Toc389660136 \h </w:instrText>
             </w:r>
             <w:r>
               <w:rPr>
@@ -913,10 +930,9 @@
             </w:tabs>
             <w:rPr>
               <w:noProof/>
-              <w:lang w:eastAsia="fr-FR"/>
             </w:rPr>
           </w:pPr>
-          <w:hyperlink w:anchor="_Toc389654331" w:history="1">
+          <w:hyperlink w:anchor="_Toc389660137" w:history="1">
             <w:r>
               <w:rPr>
                 <w:rStyle w:val="Lienhypertexte"/>
@@ -943,7 +959,7 @@
                 <w:noProof/>
                 <w:webHidden/>
               </w:rPr>
-              <w:instrText xml:space="preserve"> PAGEREF _Toc389654331 \h </w:instrText>
+              <w:instrText xml:space="preserve"> PAGEREF _Toc389660137 \h </w:instrText>
             </w:r>
             <w:r>
               <w:rPr>
@@ -982,10 +998,9 @@
             </w:tabs>
             <w:rPr>
               <w:noProof/>
-              <w:lang w:eastAsia="fr-FR"/>
             </w:rPr>
           </w:pPr>
-          <w:hyperlink w:anchor="_Toc389654332" w:history="1">
+          <w:hyperlink w:anchor="_Toc389660138" w:history="1">
             <w:r>
               <w:rPr>
                 <w:rStyle w:val="Lienhypertexte"/>
@@ -1012,7 +1027,7 @@
                 <w:noProof/>
                 <w:webHidden/>
               </w:rPr>
-              <w:instrText xml:space="preserve"> PAGEREF _Toc389654332 \h </w:instrText>
+              <w:instrText xml:space="preserve"> PAGEREF _Toc389660138 \h </w:instrText>
             </w:r>
             <w:r>
               <w:rPr>
@@ -1051,10 +1066,9 @@
             </w:tabs>
             <w:rPr>
               <w:noProof/>
-              <w:lang w:eastAsia="fr-FR"/>
             </w:rPr>
           </w:pPr>
-          <w:hyperlink w:anchor="_Toc389654333" w:history="1">
+          <w:hyperlink w:anchor="_Toc389660139" w:history="1">
             <w:r>
               <w:rPr>
                 <w:rStyle w:val="Lienhypertexte"/>
@@ -1081,7 +1095,7 @@
                 <w:noProof/>
                 <w:webHidden/>
               </w:rPr>
-              <w:instrText xml:space="preserve"> PAGEREF _Toc389654333 \h </w:instrText>
+              <w:instrText xml:space="preserve"> PAGEREF _Toc389660139 \h </w:instrText>
             </w:r>
             <w:r>
               <w:rPr>
@@ -1101,7 +1115,7 @@
                 <w:noProof/>
                 <w:webHidden/>
               </w:rPr>
-              <w:t>5</w:t>
+              <w:t>4</w:t>
             </w:r>
             <w:r>
               <w:rPr>
@@ -1120,10 +1134,9 @@
             </w:tabs>
             <w:rPr>
               <w:noProof/>
-              <w:lang w:eastAsia="fr-FR"/>
             </w:rPr>
           </w:pPr>
-          <w:hyperlink w:anchor="_Toc389654334" w:history="1">
+          <w:hyperlink w:anchor="_Toc389660140" w:history="1">
             <w:r>
               <w:rPr>
                 <w:rStyle w:val="Lienhypertexte"/>
@@ -1150,7 +1163,7 @@
                 <w:noProof/>
                 <w:webHidden/>
               </w:rPr>
-              <w:instrText xml:space="preserve"> PAGEREF _Toc389654334 \h </w:instrText>
+              <w:instrText xml:space="preserve"> PAGEREF _Toc389660140 \h </w:instrText>
             </w:r>
             <w:r>
               <w:rPr>
@@ -1170,7 +1183,7 @@
                 <w:noProof/>
                 <w:webHidden/>
               </w:rPr>
-              <w:t>5</w:t>
+              <w:t>4</w:t>
             </w:r>
             <w:r>
               <w:rPr>
@@ -1189,10 +1202,9 @@
             </w:tabs>
             <w:rPr>
               <w:noProof/>
-              <w:lang w:eastAsia="fr-FR"/>
             </w:rPr>
           </w:pPr>
-          <w:hyperlink w:anchor="_Toc389654335" w:history="1">
+          <w:hyperlink w:anchor="_Toc389660141" w:history="1">
             <w:r>
               <w:rPr>
                 <w:rStyle w:val="Lienhypertexte"/>
@@ -1219,7 +1231,7 @@
                 <w:noProof/>
                 <w:webHidden/>
               </w:rPr>
-              <w:instrText xml:space="preserve"> PAGEREF _Toc389654335 \h </w:instrText>
+              <w:instrText xml:space="preserve"> PAGEREF _Toc389660141 \h </w:instrText>
             </w:r>
             <w:r>
               <w:rPr>
@@ -1239,7 +1251,7 @@
                 <w:noProof/>
                 <w:webHidden/>
               </w:rPr>
-              <w:t>7</w:t>
+              <w:t>6</w:t>
             </w:r>
             <w:r>
               <w:rPr>
@@ -1258,10 +1270,9 @@
             </w:tabs>
             <w:rPr>
               <w:noProof/>
-              <w:lang w:eastAsia="fr-FR"/>
             </w:rPr>
           </w:pPr>
-          <w:hyperlink w:anchor="_Toc389654336" w:history="1">
+          <w:hyperlink w:anchor="_Toc389660142" w:history="1">
             <w:r>
               <w:rPr>
                 <w:rStyle w:val="Lienhypertexte"/>
@@ -1288,7 +1299,7 @@
                 <w:noProof/>
                 <w:webHidden/>
               </w:rPr>
-              <w:instrText xml:space="preserve"> PAGEREF _Toc389654336 \h </w:instrText>
+              <w:instrText xml:space="preserve"> PAGEREF _Toc389660142 \h </w:instrText>
             </w:r>
             <w:r>
               <w:rPr>
@@ -1327,10 +1338,9 @@
             </w:tabs>
             <w:rPr>
               <w:noProof/>
-              <w:lang w:eastAsia="fr-FR"/>
             </w:rPr>
           </w:pPr>
-          <w:hyperlink w:anchor="_Toc389654337" w:history="1">
+          <w:hyperlink w:anchor="_Toc389660143" w:history="1">
             <w:r>
               <w:rPr>
                 <w:rStyle w:val="Lienhypertexte"/>
@@ -1357,7 +1367,7 @@
                 <w:noProof/>
                 <w:webHidden/>
               </w:rPr>
-              <w:instrText xml:space="preserve"> PAGEREF _Toc389654337 \h </w:instrText>
+              <w:instrText xml:space="preserve"> PAGEREF _Toc389660143 \h </w:instrText>
             </w:r>
             <w:r>
               <w:rPr>
@@ -1377,7 +1387,7 @@
                 <w:noProof/>
                 <w:webHidden/>
               </w:rPr>
-              <w:t>8</w:t>
+              <w:t>7</w:t>
             </w:r>
             <w:r>
               <w:rPr>
@@ -1396,10 +1406,9 @@
             </w:tabs>
             <w:rPr>
               <w:noProof/>
-              <w:lang w:eastAsia="fr-FR"/>
             </w:rPr>
           </w:pPr>
-          <w:hyperlink w:anchor="_Toc389654338" w:history="1">
+          <w:hyperlink w:anchor="_Toc389660144" w:history="1">
             <w:r>
               <w:rPr>
                 <w:rStyle w:val="Lienhypertexte"/>
@@ -1426,7 +1435,7 @@
                 <w:noProof/>
                 <w:webHidden/>
               </w:rPr>
-              <w:instrText xml:space="preserve"> PAGEREF _Toc389654338 \h </w:instrText>
+              <w:instrText xml:space="preserve"> PAGEREF _Toc389660144 \h </w:instrText>
             </w:r>
             <w:r>
               <w:rPr>
@@ -1446,7 +1455,7 @@
                 <w:noProof/>
                 <w:webHidden/>
               </w:rPr>
-              <w:t>9</w:t>
+              <w:t>8</w:t>
             </w:r>
             <w:r>
               <w:rPr>
@@ -1465,10 +1474,9 @@
             </w:tabs>
             <w:rPr>
               <w:noProof/>
-              <w:lang w:eastAsia="fr-FR"/>
             </w:rPr>
           </w:pPr>
-          <w:hyperlink w:anchor="_Toc389654339" w:history="1">
+          <w:hyperlink w:anchor="_Toc389660145" w:history="1">
             <w:r>
               <w:rPr>
                 <w:rStyle w:val="Lienhypertexte"/>
@@ -1495,7 +1503,7 @@
                 <w:noProof/>
                 <w:webHidden/>
               </w:rPr>
-              <w:instrText xml:space="preserve"> PAGEREF _Toc389654339 \h </w:instrText>
+              <w:instrText xml:space="preserve"> PAGEREF _Toc389660145 \h </w:instrText>
             </w:r>
             <w:r>
               <w:rPr>
@@ -1534,10 +1542,9 @@
             </w:tabs>
             <w:rPr>
               <w:noProof/>
-              <w:lang w:eastAsia="fr-FR"/>
             </w:rPr>
           </w:pPr>
-          <w:hyperlink w:anchor="_Toc389654340" w:history="1">
+          <w:hyperlink w:anchor="_Toc389660146" w:history="1">
             <w:r>
               <w:rPr>
                 <w:rStyle w:val="Lienhypertexte"/>
@@ -1564,7 +1571,7 @@
                 <w:noProof/>
                 <w:webHidden/>
               </w:rPr>
-              <w:instrText xml:space="preserve"> PAGEREF _Toc389654340 \h </w:instrText>
+              <w:instrText xml:space="preserve"> PAGEREF _Toc389660146 \h </w:instrText>
             </w:r>
             <w:r>
               <w:rPr>
@@ -1584,7 +1591,7 @@
                 <w:noProof/>
                 <w:webHidden/>
               </w:rPr>
-              <w:t>10</w:t>
+              <w:t>9</w:t>
             </w:r>
             <w:r>
               <w:rPr>
@@ -1603,10 +1610,9 @@
             </w:tabs>
             <w:rPr>
               <w:noProof/>
-              <w:lang w:eastAsia="fr-FR"/>
             </w:rPr>
           </w:pPr>
-          <w:hyperlink w:anchor="_Toc389654341" w:history="1">
+          <w:hyperlink w:anchor="_Toc389660147" w:history="1">
             <w:r>
               <w:rPr>
                 <w:rStyle w:val="Lienhypertexte"/>
@@ -1633,7 +1639,7 @@
                 <w:noProof/>
                 <w:webHidden/>
               </w:rPr>
-              <w:instrText xml:space="preserve"> PAGEREF _Toc389654341 \h </w:instrText>
+              <w:instrText xml:space="preserve"> PAGEREF _Toc389660147 \h </w:instrText>
             </w:r>
             <w:r>
               <w:rPr>
@@ -1672,10 +1678,9 @@
             </w:tabs>
             <w:rPr>
               <w:noProof/>
-              <w:lang w:eastAsia="fr-FR"/>
             </w:rPr>
           </w:pPr>
-          <w:hyperlink w:anchor="_Toc389654342" w:history="1">
+          <w:hyperlink w:anchor="_Toc389660148" w:history="1">
             <w:r>
               <w:rPr>
                 <w:rStyle w:val="Lienhypertexte"/>
@@ -1702,7 +1707,7 @@
                 <w:noProof/>
                 <w:webHidden/>
               </w:rPr>
-              <w:instrText xml:space="preserve"> PAGEREF _Toc389654342 \h </w:instrText>
+              <w:instrText xml:space="preserve"> PAGEREF _Toc389660148 \h </w:instrText>
             </w:r>
             <w:r>
               <w:rPr>
@@ -1722,7 +1727,7 @@
                 <w:noProof/>
                 <w:webHidden/>
               </w:rPr>
-              <w:t>12</w:t>
+              <w:t>11</w:t>
             </w:r>
             <w:r>
               <w:rPr>
@@ -1755,15 +1760,15 @@
     <w:p/>
     <w:p/>
     <w:p/>
-    <w:p/>
     <w:p>
       <w:pPr>
         <w:pStyle w:val="Titre1"/>
       </w:pPr>
       <w:bookmarkStart w:id="0" w:name="h.lu2todzfy16x" w:colFirst="0" w:colLast="0"/>
-      <w:bookmarkStart w:id="1" w:name="_Toc389654329"/>
+      <w:bookmarkStart w:id="1" w:name="_Toc389660135"/>
       <w:bookmarkEnd w:id="0"/>
       <w:r>
+        <w:lastRenderedPageBreak/>
         <w:t>1. Introduction</w:t>
       </w:r>
       <w:bookmarkEnd w:id="1"/>
@@ -1792,7 +1797,31 @@
       </w:pPr>
       <w:r>
         <w:tab/>
-        <w:t xml:space="preserve">Nous avons décidé de partir sur un site parodiant Instagram, appelé Instamiam, et dont le principal but est le partage de photos de nourriture. En effet, Instagram est bien connu pour abriter un nombre incroyable de photos des repas de ses utilisateurs, détournant quelque peu le principe du site. </w:t>
+        <w:t xml:space="preserve">Nous avons décidé de partir sur un site parodiant </w:t>
+      </w:r>
+      <w:proofErr w:type="spellStart"/>
+      <w:r>
+        <w:t>Instagram</w:t>
+      </w:r>
+      <w:proofErr w:type="spellEnd"/>
+      <w:r>
+        <w:t xml:space="preserve">, appelé </w:t>
+      </w:r>
+      <w:proofErr w:type="spellStart"/>
+      <w:r>
+        <w:t>Instamiam</w:t>
+      </w:r>
+      <w:proofErr w:type="spellEnd"/>
+      <w:r>
+        <w:t xml:space="preserve">, et dont le principal but est le partage de photos de nourriture. En effet, </w:t>
+      </w:r>
+      <w:proofErr w:type="spellStart"/>
+      <w:r>
+        <w:t>Instagram</w:t>
+      </w:r>
+      <w:proofErr w:type="spellEnd"/>
+      <w:r>
+        <w:t xml:space="preserve"> est bien connu pour abriter un nombre incroyable de photos des repas de ses utilisateurs, détournant quelque peu le principe du site. </w:t>
       </w:r>
     </w:p>
     <w:p>
@@ -1805,7 +1834,7 @@
         <w:pStyle w:val="Titre1"/>
       </w:pPr>
       <w:bookmarkStart w:id="2" w:name="h.t2f4m51y20kv" w:colFirst="0" w:colLast="0"/>
-      <w:bookmarkStart w:id="3" w:name="_Toc389654330"/>
+      <w:bookmarkStart w:id="3" w:name="_Toc389660136"/>
       <w:bookmarkEnd w:id="2"/>
       <w:r>
         <w:t xml:space="preserve">2. </w:t>
@@ -1814,9 +1843,14 @@
         <w:t>Thème</w:t>
       </w:r>
       <w:r>
-        <w:t xml:space="preserve"> et template</w:t>
+        <w:t xml:space="preserve"> et </w:t>
+      </w:r>
+      <w:proofErr w:type="spellStart"/>
+      <w:r>
+        <w:t>template</w:t>
       </w:r>
       <w:bookmarkEnd w:id="3"/>
+      <w:proofErr w:type="spellEnd"/>
     </w:p>
     <w:p>
       <w:pPr>
@@ -1841,9 +1875,7 @@
       <w:r>
         <w:rPr>
           <w:noProof/>
-          <w:lang w:eastAsia="fr-FR"/>
         </w:rPr>
-        <w:lastRenderedPageBreak/>
         <w:drawing>
           <wp:inline distT="114300" distB="114300" distL="114300" distR="114300" wp14:anchorId="358C4E74" wp14:editId="62AA9354">
             <wp:extent cx="5119688" cy="3834455"/>
@@ -1886,8 +1918,33 @@
         <w:jc w:val="both"/>
       </w:pPr>
       <w:r>
+        <w:lastRenderedPageBreak/>
         <w:tab/>
-        <w:t>Le thème a était réalisé en récupérant 3 images d’un thème préexistant : l’image de fond et les images des bordures du header et du footer, depuis le thème Cupcakery trouvable sur le site Themeforest.net. Malgré cela, aucun fichier CSS n’a était gardé du thème de base. Nous avons, en nous servant de bootsrap, écrit le CSS de notre site à la main afin de le faire correspondre pleinement à nos besoins.</w:t>
+        <w:t xml:space="preserve">Le thème a était réalisé en récupérant 3 images d’un thème préexistant : l’image de fond et les images des bordures du header et du </w:t>
+      </w:r>
+      <w:proofErr w:type="spellStart"/>
+      <w:r>
+        <w:t>footer</w:t>
+      </w:r>
+      <w:proofErr w:type="spellEnd"/>
+      <w:r>
+        <w:t xml:space="preserve">, depuis le thème </w:t>
+      </w:r>
+      <w:proofErr w:type="spellStart"/>
+      <w:r>
+        <w:t>Cupcakery</w:t>
+      </w:r>
+      <w:proofErr w:type="spellEnd"/>
+      <w:r>
+        <w:t xml:space="preserve"> trouvable sur le site Themeforest.net. Malgré cela, aucun fichier CSS n’a était gardé du thème de base. Nous avons, en nous servant de </w:t>
+      </w:r>
+      <w:proofErr w:type="spellStart"/>
+      <w:r>
+        <w:t>bootsrap</w:t>
+      </w:r>
+      <w:proofErr w:type="spellEnd"/>
+      <w:r>
+        <w:t>, écrit le CSS de notre site à la main afin de le faire correspondre pleinement à nos besoins.</w:t>
       </w:r>
     </w:p>
     <w:p>
@@ -1895,7 +1952,15 @@
         <w:pStyle w:val="Sansinterligne"/>
       </w:pPr>
       <w:r>
-        <w:t xml:space="preserve">Le template du site est décomposé en 3 parties : </w:t>
+        <w:t xml:space="preserve">Le </w:t>
+      </w:r>
+      <w:proofErr w:type="spellStart"/>
+      <w:r>
+        <w:t>template</w:t>
+      </w:r>
+      <w:proofErr w:type="spellEnd"/>
+      <w:r>
+        <w:t xml:space="preserve"> du site est décomposé en 3 parties : </w:t>
       </w:r>
     </w:p>
     <w:p>
@@ -1934,7 +1999,15 @@
         </w:numPr>
       </w:pPr>
       <w:r>
-        <w:t>Le footer, contenant nos noms, des liens vers nos sites personnels et les boutons permettant de changer la langue du site vers le français ou l’anglais.</w:t>
+        <w:t xml:space="preserve">Le </w:t>
+      </w:r>
+      <w:proofErr w:type="spellStart"/>
+      <w:r>
+        <w:t>footer</w:t>
+      </w:r>
+      <w:proofErr w:type="spellEnd"/>
+      <w:r>
+        <w:t>, contenant nos noms, des liens vers nos sites personnels et les boutons permettant de changer la langue du site vers le français ou l’anglais.</w:t>
       </w:r>
     </w:p>
     <w:p>
@@ -1948,7 +2021,7 @@
         <w:pStyle w:val="Titre1"/>
       </w:pPr>
       <w:bookmarkStart w:id="4" w:name="h.7071i97ejrst" w:colFirst="0" w:colLast="0"/>
-      <w:bookmarkStart w:id="5" w:name="_Toc389654331"/>
+      <w:bookmarkStart w:id="5" w:name="_Toc389660137"/>
       <w:bookmarkEnd w:id="4"/>
       <w:r>
         <w:t>3. Base de données</w:t>
@@ -1971,9 +2044,7 @@
       <w:r>
         <w:rPr>
           <w:noProof/>
-          <w:lang w:eastAsia="fr-FR"/>
         </w:rPr>
-        <w:lastRenderedPageBreak/>
         <w:drawing>
           <wp:inline distT="114300" distB="114300" distL="114300" distR="114300" wp14:anchorId="64860DB6" wp14:editId="05C8E267">
             <wp:extent cx="5943600" cy="3873500"/>
@@ -2025,9 +2096,10 @@
         <w:pStyle w:val="Titre1"/>
       </w:pPr>
       <w:bookmarkStart w:id="6" w:name="h.gjmk81ifqvk3" w:colFirst="0" w:colLast="0"/>
-      <w:bookmarkStart w:id="7" w:name="_Toc389654332"/>
+      <w:bookmarkStart w:id="7" w:name="_Toc389660138"/>
       <w:bookmarkEnd w:id="6"/>
       <w:r>
+        <w:lastRenderedPageBreak/>
         <w:t>4. Servlets</w:t>
       </w:r>
       <w:bookmarkEnd w:id="7"/>
@@ -2038,7 +2110,31 @@
       </w:pPr>
       <w:r>
         <w:tab/>
-        <w:t xml:space="preserve">Une classe abstraite, appelée SuperServletVerification, a était créé afin de factoriser le code de vérification des autres servlets du projet. Ainsi, tout servlet héritant de SuperServletVerification pourra invoquer le processRequest de sa classe mère et ainsi directement gérer le cas d’un utilisateur souhaitant accéder à une page nécessitant une connexion préalable. </w:t>
+        <w:t xml:space="preserve">Une classe abstraite, appelée </w:t>
+      </w:r>
+      <w:proofErr w:type="spellStart"/>
+      <w:r>
+        <w:t>SuperServletVerification</w:t>
+      </w:r>
+      <w:proofErr w:type="spellEnd"/>
+      <w:r>
+        <w:t xml:space="preserve">, a était créé afin de factoriser le code de vérification des autres servlets du projet. Ainsi, tout servlet héritant de </w:t>
+      </w:r>
+      <w:proofErr w:type="spellStart"/>
+      <w:r>
+        <w:t>SuperServletVerification</w:t>
+      </w:r>
+      <w:proofErr w:type="spellEnd"/>
+      <w:r>
+        <w:t xml:space="preserve"> pourra invoquer le </w:t>
+      </w:r>
+      <w:proofErr w:type="spellStart"/>
+      <w:r>
+        <w:t>processRequest</w:t>
+      </w:r>
+      <w:proofErr w:type="spellEnd"/>
+      <w:r>
+        <w:t xml:space="preserve"> de sa classe mère et ainsi directement gérer le cas d’un utilisateur souhaitant accéder à une page nécessitant une connexion préalable. </w:t>
       </w:r>
     </w:p>
     <w:p>
@@ -2062,10 +2158,9 @@
         <w:pStyle w:val="Titre1"/>
       </w:pPr>
       <w:bookmarkStart w:id="8" w:name="h.xuc81r3aoyxh" w:colFirst="0" w:colLast="0"/>
-      <w:bookmarkStart w:id="9" w:name="_Toc389654333"/>
+      <w:bookmarkStart w:id="9" w:name="_Toc389660139"/>
       <w:bookmarkEnd w:id="8"/>
       <w:r>
-        <w:lastRenderedPageBreak/>
         <w:t>5. Inscription, connexion et profil</w:t>
       </w:r>
       <w:bookmarkEnd w:id="9"/>
@@ -2102,10 +2197,15 @@
       <w:pPr>
         <w:pStyle w:val="Titre1"/>
       </w:pPr>
-      <w:bookmarkStart w:id="11" w:name="_Toc389654334"/>
-      <w:r>
-        <w:t>6. Album et upload</w:t>
-      </w:r>
+      <w:bookmarkStart w:id="11" w:name="_Toc389660140"/>
+      <w:r>
+        <w:t xml:space="preserve">6. Album et </w:t>
+      </w:r>
+      <w:proofErr w:type="spellStart"/>
+      <w:r>
+        <w:t>upload</w:t>
+      </w:r>
+      <w:proofErr w:type="spellEnd"/>
       <w:r>
         <w:t xml:space="preserve"> de photo</w:t>
       </w:r>
@@ -2126,7 +2226,6 @@
       <w:r>
         <w:rPr>
           <w:noProof/>
-          <w:lang w:eastAsia="fr-FR"/>
         </w:rPr>
         <w:drawing>
           <wp:inline distT="114300" distB="114300" distL="114300" distR="114300" wp14:anchorId="06A23062" wp14:editId="1726E477">
@@ -2181,7 +2280,24 @@
         <w:ind w:firstLine="720"/>
       </w:pPr>
       <w:r>
-        <w:t xml:space="preserve">Une fois l’album crée, on peut se rendre sur ce dernier et ajouter des photos en les déposant dans la zone prévue à cet effet. Cette zone permettant le glissé/déposé de fichier a été mise en place grâce à la librairie DropzoneJs, permettant de définir les callback sur les différentes actions de la zone. </w:t>
+        <w:lastRenderedPageBreak/>
+        <w:t xml:space="preserve">Une fois l’album crée, on peut se rendre sur ce dernier et ajouter des photos en </w:t>
+      </w:r>
+      <w:proofErr w:type="gramStart"/>
+      <w:r>
+        <w:t>les déposant</w:t>
+      </w:r>
+      <w:proofErr w:type="gramEnd"/>
+      <w:r>
+        <w:t xml:space="preserve"> dans la zone prévue à cet effet. Cette zone permettant le glissé/déposé de fichier a été mise en place grâce à la librairie </w:t>
+      </w:r>
+      <w:proofErr w:type="spellStart"/>
+      <w:r>
+        <w:t>DropzoneJs</w:t>
+      </w:r>
+      <w:proofErr w:type="spellEnd"/>
+      <w:r>
+        <w:t xml:space="preserve">, permettant de définir les callback sur les différentes actions de la zone. </w:t>
       </w:r>
     </w:p>
     <w:p>
@@ -2194,7 +2310,23 @@
         <w:ind w:firstLine="720"/>
       </w:pPr>
       <w:r>
-        <w:t>À l’aide d’un id de transaction généré aléatoirement, nous avons pu mettre en place un upload image par image en ajax des fichiers, à mesure que ceux-ci sont déposés. Les différents fichiers se retrouvent ainsi au fur et à mesure dans un répertoire dont le nom est l’id de la transaction. Les différents id ont été générés avec la classe java UUID. De plus, de la même façon, chaque image voit son nom de fichier remplacé par un ID unique généré avec la classe UUID. Ceci permet notamment d’empêcher les utilisateurs indésirables d’accéder aux images trop facilement en ayant une url quasiment impossible à deviner.</w:t>
+        <w:t xml:space="preserve">À l’aide d’un id de transaction généré aléatoirement, nous avons pu mettre en place un </w:t>
+      </w:r>
+      <w:proofErr w:type="spellStart"/>
+      <w:r>
+        <w:t>upload</w:t>
+      </w:r>
+      <w:proofErr w:type="spellEnd"/>
+      <w:r>
+        <w:t xml:space="preserve"> image par image en </w:t>
+      </w:r>
+      <w:proofErr w:type="spellStart"/>
+      <w:r>
+        <w:t>ajax</w:t>
+      </w:r>
+      <w:proofErr w:type="spellEnd"/>
+      <w:r>
+        <w:t xml:space="preserve"> des fichiers, à mesure que ceux-ci sont déposés. Les différents fichiers se retrouvent ainsi au fur et à mesure dans un répertoire dont le nom est l’id de la transaction. Les différents id ont été générés avec la classe java UUID. De plus, de la même façon, chaque image voit son nom de fichier remplacé par un ID unique généré avec la classe UUID. Ceci permet notamment d’empêcher les utilisateurs indésirables d’accéder aux images trop facilement en ayant une url quasiment impossible à deviner.</w:t>
       </w:r>
     </w:p>
     <w:p>
@@ -2202,7 +2334,6 @@
         <w:ind w:firstLine="720"/>
       </w:pPr>
       <w:r>
-        <w:lastRenderedPageBreak/>
         <w:t>Une fois tous les fichiers voulus présents dans la zone, on va valider l’ajout en cliquant sur le bouton “Envoyer”. Côté serveur, les images étant déjà uploadées avant la confirmation, elles sont tout simplement déplacées dans le répertoire de l’album. Les entrées dans la base de données sont créées pour lier le fichier à une entité photo, et la placer dans l’album.</w:t>
       </w:r>
     </w:p>
@@ -2216,7 +2347,15 @@
         <w:ind w:firstLine="720"/>
       </w:pPr>
       <w:r>
-        <w:t>Sur la page de l’album, on peut supprimer l’album ou le modifier. Dans ce dernier cas, on peut redéfinir le nom de l’album, tout en ajouter/supprimer les personnes à qui ont a partagé notre album.</w:t>
+        <w:t xml:space="preserve">Sur la page de l’album, on peut supprimer l’album ou le modifier. Dans ce dernier cas, on peut redéfinir le nom de l’album, tout en ajouter/supprimer les personnes à qui </w:t>
+      </w:r>
+      <w:proofErr w:type="spellStart"/>
+      <w:r>
+        <w:t>ont</w:t>
+      </w:r>
+      <w:proofErr w:type="spellEnd"/>
+      <w:r>
+        <w:t xml:space="preserve"> a partagé notre album.</w:t>
       </w:r>
     </w:p>
     <w:p>
@@ -2229,7 +2368,6 @@
       <w:r>
         <w:rPr>
           <w:noProof/>
-          <w:lang w:eastAsia="fr-FR"/>
         </w:rPr>
         <w:drawing>
           <wp:inline distT="114300" distB="114300" distL="114300" distR="114300" wp14:anchorId="4A1759EF" wp14:editId="7CE20235">
@@ -2284,7 +2422,24 @@
         <w:ind w:firstLine="720"/>
       </w:pPr>
       <w:r>
-        <w:t>Dans l’encadré “Partager l’album”, une autocomplétion a été réalisée : il suffit ainsi de saisir quelques lettres du nom ou du prénom d’un utilisateur pour afficher la liste des correspondances, et simplement sélectionner la personne désirée. La croix de suppression à côté des noms des utilisateurs permet, en ajax, de retirer le partage de l’album à la personne.</w:t>
+        <w:lastRenderedPageBreak/>
+        <w:t xml:space="preserve">Dans l’encadré “Partager l’album”, une </w:t>
+      </w:r>
+      <w:proofErr w:type="spellStart"/>
+      <w:r>
+        <w:t>autocomplétion</w:t>
+      </w:r>
+      <w:proofErr w:type="spellEnd"/>
+      <w:r>
+        <w:t xml:space="preserve"> a été réalisée : il suffit ainsi de saisir quelques lettres du nom ou du prénom d’un utilisateur pour afficher la liste des correspondances, et simplement sélectionner la personne désirée. La croix de suppression à côté des noms des utilisateurs permet, en </w:t>
+      </w:r>
+      <w:proofErr w:type="spellStart"/>
+      <w:r>
+        <w:t>ajax</w:t>
+      </w:r>
+      <w:proofErr w:type="spellEnd"/>
+      <w:r>
+        <w:t>, de retirer le partage de l’album à la personne.</w:t>
       </w:r>
     </w:p>
     <w:p/>
@@ -2306,10 +2461,9 @@
         <w:pStyle w:val="Titre1"/>
       </w:pPr>
       <w:bookmarkStart w:id="12" w:name="h.faq92sjcp4bu" w:colFirst="0" w:colLast="0"/>
-      <w:bookmarkStart w:id="13" w:name="_Toc389654335"/>
+      <w:bookmarkStart w:id="13" w:name="_Toc389660141"/>
       <w:bookmarkEnd w:id="12"/>
       <w:r>
-        <w:lastRenderedPageBreak/>
         <w:t>7. Photo</w:t>
       </w:r>
       <w:bookmarkEnd w:id="13"/>
@@ -2329,7 +2483,6 @@
       <w:r>
         <w:rPr>
           <w:noProof/>
-          <w:lang w:eastAsia="fr-FR"/>
         </w:rPr>
         <w:drawing>
           <wp:inline distT="114300" distB="114300" distL="114300" distR="114300" wp14:anchorId="057BAA09" wp14:editId="7436DBA1">
@@ -2384,9 +2537,10 @@
         <w:pStyle w:val="Titre1"/>
       </w:pPr>
       <w:bookmarkStart w:id="14" w:name="h.4dmcerjx21wv" w:colFirst="0" w:colLast="0"/>
-      <w:bookmarkStart w:id="15" w:name="_Toc389654336"/>
+      <w:bookmarkStart w:id="15" w:name="_Toc389660142"/>
       <w:bookmarkEnd w:id="14"/>
       <w:r>
+        <w:lastRenderedPageBreak/>
         <w:t>8. Commentaires</w:t>
       </w:r>
       <w:bookmarkEnd w:id="15"/>
@@ -2411,9 +2565,7 @@
       <w:r>
         <w:rPr>
           <w:noProof/>
-          <w:lang w:eastAsia="fr-FR"/>
         </w:rPr>
-        <w:lastRenderedPageBreak/>
         <w:drawing>
           <wp:inline distT="114300" distB="114300" distL="114300" distR="114300" wp14:anchorId="7794B0D0" wp14:editId="1E50092F">
             <wp:extent cx="4857750" cy="3139659"/>
@@ -2461,7 +2613,7 @@
         <w:pStyle w:val="Titre1"/>
       </w:pPr>
       <w:bookmarkStart w:id="16" w:name="h.lja6n85w7x3" w:colFirst="0" w:colLast="0"/>
-      <w:bookmarkStart w:id="17" w:name="_Toc389654337"/>
+      <w:bookmarkStart w:id="17" w:name="_Toc389660143"/>
       <w:bookmarkEnd w:id="16"/>
       <w:r>
         <w:t>9. Notifications et Actualité</w:t>
@@ -2478,8 +2630,6 @@
       <w:r>
         <w:t>, voire encore l’ajout d’un commentaire sur une photo ou un album</w:t>
       </w:r>
-      <w:bookmarkStart w:id="18" w:name="_GoBack"/>
-      <w:bookmarkEnd w:id="18"/>
       <w:r>
         <w:t>.</w:t>
       </w:r>
@@ -2500,7 +2650,6 @@
       <w:r>
         <w:rPr>
           <w:noProof/>
-          <w:lang w:eastAsia="fr-FR"/>
         </w:rPr>
         <w:drawing>
           <wp:inline distT="114300" distB="114300" distL="114300" distR="114300" wp14:anchorId="7F7D2005" wp14:editId="7E4258BF">
@@ -2556,7 +2705,16 @@
         <w:ind w:firstLine="720"/>
       </w:pPr>
       <w:r>
-        <w:t>Sur la page actualité, les dernières notifications de l’utilisateur apparaissent. Les notifications non lues possèdent un cadre plus foncé pour les mettre en avant. Un bouton permet de charger en ajax les notifications les plus anciennes. Une fois une notification lue, celle-ci change d’état et ne possédera plus un cadre plus foncé la prochaine fois que l’utilisateur la regardera.</w:t>
+        <w:lastRenderedPageBreak/>
+        <w:t xml:space="preserve">Sur la page actualité, les dernières notifications de l’utilisateur apparaissent. Les notifications non lues possèdent un cadre plus foncé pour les mettre en avant. Un bouton permet de charger en </w:t>
+      </w:r>
+      <w:proofErr w:type="spellStart"/>
+      <w:r>
+        <w:t>ajax</w:t>
+      </w:r>
+      <w:proofErr w:type="spellEnd"/>
+      <w:r>
+        <w:t xml:space="preserve"> les notifications les plus anciennes. Une fois une notification lue, celle-ci change d’état et ne possédera plus un cadre plus foncé la prochaine fois que l’utilisateur la regardera.</w:t>
       </w:r>
     </w:p>
     <w:p>
@@ -2571,9 +2729,7 @@
       <w:r>
         <w:rPr>
           <w:noProof/>
-          <w:lang w:eastAsia="fr-FR"/>
         </w:rPr>
-        <w:lastRenderedPageBreak/>
         <w:drawing>
           <wp:inline distT="114300" distB="114300" distL="114300" distR="114300" wp14:anchorId="52539E2F" wp14:editId="6CE84238">
             <wp:extent cx="4624388" cy="4656390"/>
@@ -2627,13 +2783,13 @@
       <w:pPr>
         <w:pStyle w:val="Titre1"/>
       </w:pPr>
-      <w:bookmarkStart w:id="19" w:name="h.7cchbefl7qs1" w:colFirst="0" w:colLast="0"/>
-      <w:bookmarkStart w:id="20" w:name="_Toc389654338"/>
+      <w:bookmarkStart w:id="18" w:name="h.7cchbefl7qs1" w:colFirst="0" w:colLast="0"/>
+      <w:bookmarkStart w:id="19" w:name="_Toc389660144"/>
+      <w:bookmarkEnd w:id="18"/>
+      <w:r>
+        <w:t>10. Barre de recherche</w:t>
+      </w:r>
       <w:bookmarkEnd w:id="19"/>
-      <w:r>
-        <w:t>10. Barre de recherche</w:t>
-      </w:r>
-      <w:bookmarkEnd w:id="20"/>
     </w:p>
     <w:p>
       <w:r>
@@ -2646,32 +2802,85 @@
         <w:ind w:firstLine="720"/>
       </w:pPr>
       <w:r>
-        <w:t>On peut également noter que la barre de recherche est de type autocomplétion, identique à celle présente pour partager un album à d’autres utilisateurs.</w:t>
+        <w:t xml:space="preserve">On peut également noter que la barre de recherche est de type </w:t>
+      </w:r>
+      <w:proofErr w:type="spellStart"/>
+      <w:r>
+        <w:t>autocomplétion</w:t>
+      </w:r>
+      <w:proofErr w:type="spellEnd"/>
+      <w:r>
+        <w:t>, identique à celle présente pour partager un album à d’autres utilisateurs.</w:t>
       </w:r>
     </w:p>
     <w:p>
       <w:pPr>
         <w:pStyle w:val="Titre1"/>
       </w:pPr>
-      <w:bookmarkStart w:id="21" w:name="h.2sz2aijxxzca" w:colFirst="0" w:colLast="0"/>
-      <w:bookmarkStart w:id="22" w:name="_Toc389654339"/>
+      <w:bookmarkStart w:id="20" w:name="h.2sz2aijxxzca" w:colFirst="0" w:colLast="0"/>
+      <w:bookmarkStart w:id="21" w:name="_Toc389660145"/>
+      <w:bookmarkEnd w:id="20"/>
+      <w:r>
+        <w:lastRenderedPageBreak/>
+        <w:t xml:space="preserve">11. Traduction &amp; </w:t>
+      </w:r>
+      <w:proofErr w:type="spellStart"/>
+      <w:r>
+        <w:t>AngularJS</w:t>
+      </w:r>
       <w:bookmarkEnd w:id="21"/>
-      <w:r>
-        <w:t>11. Traduction &amp; AngularJS</w:t>
-      </w:r>
-      <w:bookmarkEnd w:id="22"/>
+      <w:proofErr w:type="spellEnd"/>
     </w:p>
     <w:p>
       <w:r>
         <w:tab/>
-        <w:t>Enfin, en exploitant le module ngSanitize d’AngularJS, nous avons mis en place un système de changement de langue de tous les libellés sur chaque page et ce, sans rechargement de la page.</w:t>
-      </w:r>
-    </w:p>
-    <w:p>
-      <w:r>
-        <w:lastRenderedPageBreak/>
+        <w:t xml:space="preserve">Enfin, en exploitant le module </w:t>
+      </w:r>
+      <w:proofErr w:type="spellStart"/>
+      <w:r>
+        <w:t>ngSanitize</w:t>
+      </w:r>
+      <w:proofErr w:type="spellEnd"/>
+      <w:r>
+        <w:t xml:space="preserve"> d’</w:t>
+      </w:r>
+      <w:proofErr w:type="spellStart"/>
+      <w:r>
+        <w:t>AngularJS</w:t>
+      </w:r>
+      <w:proofErr w:type="spellEnd"/>
+      <w:r>
+        <w:t>, nous avons mis en place un système de changement de langue de tous les libellés sur chaque page et ce, sans rechargement de la page.</w:t>
+      </w:r>
+    </w:p>
+    <w:p>
+      <w:r>
         <w:tab/>
-        <w:t>Le fonctionnement est simple : chaque libellé correspond à un index d’un tableau JSon crée dans le contrôleur principal Angular, et selon la langue choisie on injecte dans ce tableau un autre tableau correspondant à la langue où les noms d’index sont identiques mais le contenu adapté. Une fois ceci fait, angular se charge du rechargement des phrases affichées.</w:t>
+        <w:t xml:space="preserve">Le fonctionnement est simple : chaque libellé correspond à un index d’un tableau </w:t>
+      </w:r>
+      <w:proofErr w:type="spellStart"/>
+      <w:r>
+        <w:t>JSon</w:t>
+      </w:r>
+      <w:proofErr w:type="spellEnd"/>
+      <w:r>
+        <w:t xml:space="preserve"> crée dans le contrôleur principal </w:t>
+      </w:r>
+      <w:proofErr w:type="spellStart"/>
+      <w:r>
+        <w:t>Angular</w:t>
+      </w:r>
+      <w:proofErr w:type="spellEnd"/>
+      <w:r>
+        <w:t xml:space="preserve">, et selon la langue choisie on injecte dans ce tableau un autre tableau correspondant à la langue où les noms d’index sont identiques mais le contenu adapté. Une fois ceci fait, </w:t>
+      </w:r>
+      <w:proofErr w:type="spellStart"/>
+      <w:r>
+        <w:t>angular</w:t>
+      </w:r>
+      <w:proofErr w:type="spellEnd"/>
+      <w:r>
+        <w:t xml:space="preserve"> se charge du rechargement des phrases affichées.</w:t>
       </w:r>
       <w:r>
         <w:br/>
@@ -2686,13 +2895,13 @@
       <w:pPr>
         <w:pStyle w:val="Titre1"/>
       </w:pPr>
-      <w:bookmarkStart w:id="23" w:name="h.gq4qp8yg132d" w:colFirst="0" w:colLast="0"/>
-      <w:bookmarkStart w:id="24" w:name="_Toc389654340"/>
+      <w:bookmarkStart w:id="22" w:name="h.gq4qp8yg132d" w:colFirst="0" w:colLast="0"/>
+      <w:bookmarkStart w:id="23" w:name="_Toc389660146"/>
+      <w:bookmarkEnd w:id="22"/>
+      <w:r>
+        <w:t>12. Page d’erreur 404</w:t>
+      </w:r>
       <w:bookmarkEnd w:id="23"/>
-      <w:r>
-        <w:t>12. Page d’erreur 404</w:t>
-      </w:r>
-      <w:bookmarkEnd w:id="24"/>
     </w:p>
     <w:p>
       <w:pPr>
@@ -2704,23 +2913,17 @@
     </w:p>
     <w:p/>
     <w:p>
+      <w:pPr>
+        <w:jc w:val="center"/>
+      </w:pPr>
       <w:r>
         <w:rPr>
           <w:noProof/>
-          <w:lang w:eastAsia="fr-FR"/>
         </w:rPr>
         <w:drawing>
-          <wp:anchor distT="0" distB="0" distL="114300" distR="114300" simplePos="0" relativeHeight="251663360" behindDoc="0" locked="0" layoutInCell="1" allowOverlap="1" wp14:anchorId="70709FA9" wp14:editId="2BAA00DF">
-            <wp:simplePos x="0" y="0"/>
-            <wp:positionH relativeFrom="column">
-              <wp:posOffset>914400</wp:posOffset>
-            </wp:positionH>
-            <wp:positionV relativeFrom="paragraph">
-              <wp:align>top</wp:align>
-            </wp:positionV>
-            <wp:extent cx="4204970" cy="3883660"/>
-            <wp:effectExtent l="0" t="0" r="5080" b="2540"/>
-            <wp:wrapSquare wrapText="bothSides"/>
+          <wp:inline distT="0" distB="0" distL="0" distR="0">
+            <wp:extent cx="3886200" cy="3724275"/>
+            <wp:effectExtent l="0" t="0" r="0" b="9525"/>
             <wp:docPr id="1" name="image05.png"/>
             <wp:cNvGraphicFramePr/>
             <a:graphic xmlns:a="http://schemas.openxmlformats.org/drawingml/2006/main">
@@ -2746,7 +2949,7 @@
                   <pic:spPr>
                     <a:xfrm>
                       <a:off x="0" y="0"/>
-                      <a:ext cx="4204970" cy="3883660"/>
+                      <a:ext cx="3886200" cy="3724275"/>
                     </a:xfrm>
                     <a:prstGeom prst="rect">
                       <a:avLst/>
@@ -2756,7 +2959,7 @@
                 </pic:pic>
               </a:graphicData>
             </a:graphic>
-          </wp:anchor>
+          </wp:inline>
         </w:drawing>
       </w:r>
       <w:r>
@@ -2777,53 +2980,34 @@
       <w:pPr>
         <w:pStyle w:val="Titre1"/>
       </w:pPr>
-      <w:bookmarkStart w:id="25" w:name="h.v71ycojcdauo" w:colFirst="0" w:colLast="0"/>
-      <w:bookmarkStart w:id="26" w:name="_Toc389654341"/>
+      <w:bookmarkStart w:id="24" w:name="h.v71ycojcdauo" w:colFirst="0" w:colLast="0"/>
+      <w:bookmarkStart w:id="25" w:name="_Toc389660147"/>
+      <w:bookmarkEnd w:id="24"/>
+      <w:r>
+        <w:lastRenderedPageBreak/>
+        <w:t xml:space="preserve">13. Points forts et problèmes </w:t>
+      </w:r>
+      <w:r>
+        <w:t>rencontrés</w:t>
+      </w:r>
       <w:bookmarkEnd w:id="25"/>
     </w:p>
     <w:p>
       <w:pPr>
-        <w:pStyle w:val="Titre1"/>
-      </w:pPr>
-      <w:r>
-        <w:t>13</w:t>
-      </w:r>
-      <w:r>
-        <w:t>.</w:t>
-      </w:r>
-      <w:r>
-        <w:t xml:space="preserve"> Points forts et problèmes rencontrés</w:t>
-      </w:r>
-      <w:bookmarkEnd w:id="26"/>
-    </w:p>
-    <w:p/>
-    <w:p>
-      <w:pPr>
-        <w:pStyle w:val="NormalWeb"/>
-        <w:spacing w:before="0" w:beforeAutospacing="0" w:after="0" w:afterAutospacing="0"/>
-      </w:pPr>
-      <w:r>
-        <w:rPr>
-          <w:rFonts w:ascii="Arial" w:hAnsi="Arial" w:cs="Arial"/>
-          <w:color w:val="000000"/>
-          <w:sz w:val="23"/>
-          <w:szCs w:val="23"/>
-        </w:rPr>
+        <w:jc w:val="both"/>
+      </w:pPr>
+      <w:r>
+        <w:tab/>
+      </w:r>
+      <w:r>
         <w:t xml:space="preserve">Nous pouvons dire que nous sommes heureux de certaines fonctionnalités de notre projet que nous ne pensions pas implémenter aussi bien dans ce projet. </w:t>
       </w:r>
     </w:p>
     <w:p>
       <w:pPr>
-        <w:pStyle w:val="NormalWeb"/>
-        <w:spacing w:before="0" w:beforeAutospacing="0" w:after="0" w:afterAutospacing="0"/>
-      </w:pPr>
-      <w:r>
-        <w:rPr>
-          <w:rFonts w:ascii="Arial" w:hAnsi="Arial" w:cs="Arial"/>
-          <w:color w:val="000000"/>
-          <w:sz w:val="23"/>
-          <w:szCs w:val="23"/>
-        </w:rPr>
+        <w:jc w:val="both"/>
+      </w:pPr>
+      <w:r>
         <w:br/>
       </w:r>
       <w:r>
@@ -2837,29 +3021,73 @@
         <w:tab/>
       </w:r>
       <w:r>
-        <w:rPr>
-          <w:rFonts w:ascii="Arial" w:hAnsi="Arial" w:cs="Arial"/>
-          <w:color w:val="000000"/>
-          <w:sz w:val="23"/>
-          <w:szCs w:val="23"/>
-        </w:rPr>
-        <w:t>Tout d’abord, en démarrant le projet, notre niveau en CSS3 ne nous permettait pas d’avoir toute la fléxibilité nécéssaire pour la réalisation de ce que nous imaginions, surtout sans acheter un thème préfait. De ce fait, rien qu’avec Bootstrap et les quelques ressources (images, code couleurs) pris sur un thème, nous avons fait d’énormes progrès en CSS et sommes très satisfait du design global de notre projet.</w:t>
-      </w:r>
-      <w:r>
-        <w:rPr>
-          <w:rFonts w:ascii="Arial" w:hAnsi="Arial" w:cs="Arial"/>
-          <w:color w:val="000000"/>
-          <w:sz w:val="23"/>
-          <w:szCs w:val="23"/>
-        </w:rPr>
-        <w:t xml:space="preserve"> De plus, le site est entièrement responsive.</w:t>
-      </w:r>
-    </w:p>
-    <w:p/>
-    <w:p>
-      <w:pPr>
-        <w:pStyle w:val="NormalWeb"/>
-        <w:spacing w:before="0" w:beforeAutospacing="0" w:after="0" w:afterAutospacing="0"/>
+        <w:t xml:space="preserve">Tout d’abord, en démarrant le projet, notre niveau en CSS3 ne nous permettait pas d’avoir toute la </w:t>
+      </w:r>
+      <w:r>
+        <w:t>flexibilité</w:t>
+      </w:r>
+      <w:r>
+        <w:t xml:space="preserve"> </w:t>
+      </w:r>
+      <w:r>
+        <w:t>nécessaire</w:t>
+      </w:r>
+      <w:r>
+        <w:t xml:space="preserve"> pour la réalisation de ce que nous imaginions, surtout sans acheter un thème </w:t>
+      </w:r>
+      <w:r>
+        <w:t>déjà existant</w:t>
+      </w:r>
+      <w:r>
+        <w:t xml:space="preserve">. De ce fait, </w:t>
+      </w:r>
+      <w:r>
+        <w:t xml:space="preserve">nous avons appris à mieux utiliser </w:t>
+      </w:r>
+      <w:proofErr w:type="spellStart"/>
+      <w:r>
+        <w:t>Boostrap</w:t>
+      </w:r>
+      <w:proofErr w:type="spellEnd"/>
+      <w:r>
+        <w:t xml:space="preserve"> mais aussi suivi des tutoriels sur le CSS3 pour réussir à construire un thème par nous-même</w:t>
+      </w:r>
+      <w:r>
+        <w:t>s</w:t>
+      </w:r>
+      <w:r>
+        <w:t>. N</w:t>
+      </w:r>
+      <w:r>
+        <w:t>ous avons</w:t>
+      </w:r>
+      <w:r>
+        <w:t xml:space="preserve"> ainsi</w:t>
+      </w:r>
+      <w:r>
+        <w:t xml:space="preserve"> fait d’énormes progrès en CSS et sommes très satisfait</w:t>
+      </w:r>
+      <w:r>
+        <w:t>s</w:t>
+      </w:r>
+      <w:r>
+        <w:t xml:space="preserve"> du design global de notre </w:t>
+      </w:r>
+      <w:r>
+        <w:t xml:space="preserve">site, entièrement </w:t>
+      </w:r>
+      <w:r>
+        <w:t>responsive.</w:t>
+      </w:r>
+    </w:p>
+    <w:p>
+      <w:pPr>
+        <w:jc w:val="both"/>
+      </w:pPr>
+    </w:p>
+    <w:p>
+      <w:pPr>
+        <w:jc w:val="both"/>
       </w:pPr>
       <w:r>
         <w:rPr>
@@ -2872,20 +3100,34 @@
         <w:tab/>
       </w:r>
       <w:r>
-        <w:rPr>
-          <w:rFonts w:ascii="Arial" w:hAnsi="Arial" w:cs="Arial"/>
-          <w:color w:val="000000"/>
-          <w:sz w:val="23"/>
-          <w:szCs w:val="23"/>
-        </w:rPr>
-        <w:t>Ensuite, avec l’utilisation d’Ajax et de AngularJs, nous avons pu réaliser un projet globalement ergonomique avec le minimum de chargement de pages possible (partage d’album, changement de langue, etc…).</w:t>
-      </w:r>
-    </w:p>
-    <w:p/>
-    <w:p>
-      <w:pPr>
-        <w:pStyle w:val="NormalWeb"/>
-        <w:spacing w:before="0" w:beforeAutospacing="0" w:after="0" w:afterAutospacing="0"/>
+        <w:t>Ensuite, avec l’utilisation d’Ajax et d</w:t>
+      </w:r>
+      <w:r>
+        <w:t>’</w:t>
+      </w:r>
+      <w:proofErr w:type="spellStart"/>
+      <w:r>
+        <w:t>AngularJs</w:t>
+      </w:r>
+      <w:proofErr w:type="spellEnd"/>
+      <w:r>
+        <w:t>, nous avons pu réaliser un projet globalement ergonomique avec le minimum de chargement de pages possible (partage d’a</w:t>
+      </w:r>
+      <w:r>
+        <w:t>lbum, changement de langue, etc.</w:t>
+      </w:r>
+      <w:r>
+        <w:t>).</w:t>
+      </w:r>
+    </w:p>
+    <w:p>
+      <w:pPr>
+        <w:jc w:val="both"/>
+      </w:pPr>
+    </w:p>
+    <w:p>
+      <w:pPr>
+        <w:jc w:val="both"/>
       </w:pPr>
       <w:r>
         <w:rPr>
@@ -2898,20 +3140,58 @@
         <w:tab/>
       </w:r>
       <w:r>
-        <w:rPr>
-          <w:rFonts w:ascii="Arial" w:hAnsi="Arial" w:cs="Arial"/>
-          <w:color w:val="000000"/>
-          <w:sz w:val="23"/>
-          <w:szCs w:val="23"/>
-        </w:rPr>
-        <w:t>Enfin, nous avons bien sur rencontré des difficultés lors de la réalisation de ce projet, outre le manque de niveau en CSS à rattraper, avec une expérience limitée aux TP avec les bases de données JPQL, nous avons bloqué pendant de longues périodes sur des problèmes de base de données ou on n’arrivait pas à mettre en place les liens entre les entités. Ensuite, le serveur Glassfish s’est révélé très compléxe à débugger, en effet, les indications utiles sur les erreurs sont systématiquement noyées dans un torrent d’exceptions serveur, et souvent le projet refusait de se lancer tout court.</w:t>
-      </w:r>
-    </w:p>
-    <w:p/>
-    <w:p>
-      <w:pPr>
-        <w:pStyle w:val="NormalWeb"/>
-        <w:spacing w:before="0" w:beforeAutospacing="0" w:after="0" w:afterAutospacing="0"/>
+        <w:t>Nous</w:t>
+      </w:r>
+      <w:r>
+        <w:t xml:space="preserve"> avons bien s</w:t>
+      </w:r>
+      <w:r>
+        <w:t>û</w:t>
+      </w:r>
+      <w:r>
+        <w:t>r rencontré des difficultés lors de la réalisation de ce projet, outre le manq</w:t>
+      </w:r>
+      <w:r>
+        <w:t>ue de niveau en CSS à rattraper :</w:t>
+      </w:r>
+      <w:r>
+        <w:t xml:space="preserve"> avec une expérience limitée aux TP avec les bases de données JPQL, nous avons bloqué pendant de longues périodes sur des </w:t>
+      </w:r>
+      <w:r>
+        <w:t>problèmes de base de données où l’</w:t>
+      </w:r>
+      <w:r>
+        <w:t xml:space="preserve">on n’arrivait pas à mettre en place les liens entre les entités. Ensuite, le serveur </w:t>
+      </w:r>
+      <w:proofErr w:type="spellStart"/>
+      <w:r>
+        <w:t>Glassfish</w:t>
+      </w:r>
+      <w:proofErr w:type="spellEnd"/>
+      <w:r>
+        <w:t xml:space="preserve"> s’est révélé très </w:t>
+      </w:r>
+      <w:r>
+        <w:t>complexe</w:t>
+      </w:r>
+      <w:r>
+        <w:t xml:space="preserve"> à débugger</w:t>
+      </w:r>
+      <w:r>
+        <w:t> :</w:t>
+      </w:r>
+      <w:r>
+        <w:t xml:space="preserve"> les indications utiles sur les erreurs sont systématiquement noyées dans un torrent d’exceptions serveur et souvent le projet refusait de se lancer tout court.</w:t>
+      </w:r>
+    </w:p>
+    <w:p>
+      <w:pPr>
+        <w:jc w:val="both"/>
+      </w:pPr>
+    </w:p>
+    <w:p>
+      <w:pPr>
+        <w:jc w:val="both"/>
       </w:pPr>
       <w:r>
         <w:rPr>
@@ -2924,16 +3204,118 @@
         <w:tab/>
       </w:r>
       <w:r>
-        <w:rPr>
-          <w:rFonts w:ascii="Arial" w:hAnsi="Arial" w:cs="Arial"/>
-          <w:color w:val="000000"/>
-          <w:sz w:val="23"/>
-          <w:szCs w:val="23"/>
-        </w:rPr>
-        <w:t>Un autre problème de taille, était le traitement côté serveur de l’upload de multiples photos. Lors de l’upload de plus de 5 voire 6 photos, le temps de réponse du serveur dévenait extrêmement long (30 secondes, parfois plus) pour une raison inéxpliquable, alors qu’un petit nombre de photos était traité instantanément. Une solution à été mis en place pour “forcer” l’utilisateur à patienter pendant le chargement avec un dispositif Javascript permettant de bloquer la page en insérant une image de chargement.</w:t>
-      </w:r>
-    </w:p>
-    <w:p>
+        <w:t>Enfin, u</w:t>
+      </w:r>
+      <w:r>
+        <w:t>n autre problème de taille</w:t>
+      </w:r>
+      <w:r>
+        <w:t xml:space="preserve"> était le traitement côté serveur de l’</w:t>
+      </w:r>
+      <w:proofErr w:type="spellStart"/>
+      <w:r>
+        <w:t>upload</w:t>
+      </w:r>
+      <w:proofErr w:type="spellEnd"/>
+      <w:r>
+        <w:t xml:space="preserve"> de multiples photos. </w:t>
+      </w:r>
+      <w:r>
+        <w:t xml:space="preserve">Un </w:t>
+      </w:r>
+      <w:proofErr w:type="spellStart"/>
+      <w:r>
+        <w:t>upload</w:t>
+      </w:r>
+      <w:proofErr w:type="spellEnd"/>
+      <w:r>
+        <w:t xml:space="preserve"> de moins de 5 photos est instantané, mais l</w:t>
+      </w:r>
+      <w:r>
+        <w:t>ors de l’</w:t>
+      </w:r>
+      <w:proofErr w:type="spellStart"/>
+      <w:r>
+        <w:t>upload</w:t>
+      </w:r>
+      <w:proofErr w:type="spellEnd"/>
+      <w:r>
+        <w:t xml:space="preserve"> de plus </w:t>
+      </w:r>
+      <w:r>
+        <w:t>de 5</w:t>
+      </w:r>
+      <w:r>
+        <w:t xml:space="preserve"> photos, </w:t>
+      </w:r>
+      <w:r>
+        <w:t xml:space="preserve"> le chargement de la page pour afficher les nouvelles images devient </w:t>
+      </w:r>
+      <w:r>
+        <w:t>extrêmement long</w:t>
+      </w:r>
+      <w:r>
+        <w:t xml:space="preserve"> (30 secondes, parfois plus) </w:t>
+      </w:r>
+      <w:r>
+        <w:t>alors que toutes les images étaient bien placé</w:t>
+      </w:r>
+      <w:r>
+        <w:t>es</w:t>
+      </w:r>
+      <w:r>
+        <w:t xml:space="preserve"> dans le répertoire de l’album, et que la base de données était bien à jour. La JSP était bien </w:t>
+      </w:r>
+      <w:proofErr w:type="gramStart"/>
+      <w:r>
+        <w:t>renvoyée</w:t>
+      </w:r>
+      <w:proofErr w:type="gramEnd"/>
+      <w:r>
+        <w:t xml:space="preserve"> mais, au milieu de son chargement, le serveur semble être en surcharge et ne répond plus pendant une trentaine de seconde</w:t>
+      </w:r>
+      <w:r>
+        <w:t>s</w:t>
+      </w:r>
+      <w:bookmarkStart w:id="26" w:name="_GoBack"/>
+      <w:bookmarkEnd w:id="26"/>
+      <w:r>
+        <w:t>.</w:t>
+      </w:r>
+      <w:r>
+        <w:t xml:space="preserve"> Une solution </w:t>
+      </w:r>
+      <w:r>
+        <w:t>a</w:t>
+      </w:r>
+      <w:r>
+        <w:t xml:space="preserve"> été mis</w:t>
+      </w:r>
+      <w:r>
+        <w:t>e</w:t>
+      </w:r>
+      <w:r>
+        <w:t xml:space="preserve"> en place pour “forcer” l’utilisateur à patienter pendant le chargement avec un dispositif Javascript permettant de bloquer la page en insérant une image de chargement.</w:t>
+      </w:r>
+      <w:r>
+        <w:t xml:space="preserve"> Nous avons finalement identifié le problème comme venant de la configuration de </w:t>
+      </w:r>
+      <w:proofErr w:type="spellStart"/>
+      <w:r>
+        <w:t>glassfish</w:t>
+      </w:r>
+      <w:proofErr w:type="spellEnd"/>
+      <w:r>
+        <w:t xml:space="preserve"> qui ne dispose pas d’assez d’espace en mémoire vive pour traiter le déplacer de plus de 5 images depuis le dossier temporaire vers le dossier de l’album.</w:t>
+      </w:r>
+    </w:p>
+    <w:p/>
+    <w:p>
+      <w:pPr>
+        <w:pStyle w:val="NormalWeb"/>
+        <w:spacing w:before="0" w:beforeAutospacing="0" w:after="0" w:afterAutospacing="0"/>
+        <w:jc w:val="center"/>
+      </w:pPr>
       <w:r>
         <w:rPr>
           <w:rFonts w:ascii="Arial" w:hAnsi="Arial" w:cs="Arial"/>
@@ -2941,98 +3323,12 @@
           <w:color w:val="000000"/>
           <w:sz w:val="23"/>
           <w:szCs w:val="23"/>
-          <w:lang w:eastAsia="fr-FR"/>
-        </w:rPr>
-        <w:drawing>
-          <wp:anchor distT="0" distB="0" distL="114300" distR="114300" simplePos="0" relativeHeight="251664384" behindDoc="1" locked="0" layoutInCell="1" allowOverlap="1">
-            <wp:simplePos x="0" y="0"/>
-            <wp:positionH relativeFrom="column">
-              <wp:posOffset>666750</wp:posOffset>
-            </wp:positionH>
-            <wp:positionV relativeFrom="paragraph">
-              <wp:posOffset>145415</wp:posOffset>
-            </wp:positionV>
-            <wp:extent cx="4257675" cy="2132330"/>
-            <wp:effectExtent l="0" t="0" r="9525" b="1270"/>
-            <wp:wrapThrough wrapText="bothSides">
-              <wp:wrapPolygon edited="0">
-                <wp:start x="0" y="0"/>
-                <wp:lineTo x="0" y="21420"/>
-                <wp:lineTo x="21552" y="21420"/>
-                <wp:lineTo x="21552" y="0"/>
-                <wp:lineTo x="0" y="0"/>
-              </wp:wrapPolygon>
-            </wp:wrapThrough>
-            <wp:docPr id="12" name="Image 12" descr="https://lh3.googleusercontent.com/Ojf_eeSbeelkdYTKaCeWM9F0jaNT6X1KJ8O2e7eH51FjT8IcitIRQCgyr7yoV3h9Ho9DrUL06lX0rxeRP2yfxYg-M4CZoVNlkub3w7m0KAUgOcudnUnqe3_db1z_50JDKg"/>
-            <wp:cNvGraphicFramePr>
-              <a:graphicFrameLocks xmlns:a="http://schemas.openxmlformats.org/drawingml/2006/main" noChangeAspect="1"/>
-            </wp:cNvGraphicFramePr>
-            <a:graphic xmlns:a="http://schemas.openxmlformats.org/drawingml/2006/main">
-              <a:graphicData uri="http://schemas.openxmlformats.org/drawingml/2006/picture">
-                <pic:pic xmlns:pic="http://schemas.openxmlformats.org/drawingml/2006/picture">
-                  <pic:nvPicPr>
-                    <pic:cNvPr id="0" name="Picture 3" descr="https://lh3.googleusercontent.com/Ojf_eeSbeelkdYTKaCeWM9F0jaNT6X1KJ8O2e7eH51FjT8IcitIRQCgyr7yoV3h9Ho9DrUL06lX0rxeRP2yfxYg-M4CZoVNlkub3w7m0KAUgOcudnUnqe3_db1z_50JDKg"/>
-                    <pic:cNvPicPr>
-                      <a:picLocks noChangeAspect="1" noChangeArrowheads="1"/>
-                    </pic:cNvPicPr>
-                  </pic:nvPicPr>
-                  <pic:blipFill>
-                    <a:blip r:embed="rId21" cstate="print">
-                      <a:extLst>
-                        <a:ext uri="{28A0092B-C50C-407E-A947-70E740481C1C}">
-                          <a14:useLocalDpi xmlns:a14="http://schemas.microsoft.com/office/drawing/2010/main" val="0"/>
-                        </a:ext>
-                      </a:extLst>
-                    </a:blip>
-                    <a:srcRect/>
-                    <a:stretch>
-                      <a:fillRect/>
-                    </a:stretch>
-                  </pic:blipFill>
-                  <pic:spPr bwMode="auto">
-                    <a:xfrm>
-                      <a:off x="0" y="0"/>
-                      <a:ext cx="4257675" cy="2132330"/>
-                    </a:xfrm>
-                    <a:prstGeom prst="rect">
-                      <a:avLst/>
-                    </a:prstGeom>
-                    <a:noFill/>
-                    <a:ln>
-                      <a:noFill/>
-                    </a:ln>
-                  </pic:spPr>
-                </pic:pic>
-              </a:graphicData>
-            </a:graphic>
-            <wp14:sizeRelH relativeFrom="page">
-              <wp14:pctWidth>0</wp14:pctWidth>
-            </wp14:sizeRelH>
-            <wp14:sizeRelV relativeFrom="page">
-              <wp14:pctHeight>0</wp14:pctHeight>
-            </wp14:sizeRelV>
-          </wp:anchor>
-        </w:drawing>
-      </w:r>
-    </w:p>
-    <w:p>
-      <w:pPr>
-        <w:pStyle w:val="NormalWeb"/>
-        <w:spacing w:before="0" w:beforeAutospacing="0" w:after="0" w:afterAutospacing="0"/>
-        <w:jc w:val="center"/>
-      </w:pPr>
-      <w:r>
-        <w:rPr>
-          <w:rFonts w:ascii="Arial" w:hAnsi="Arial" w:cs="Arial"/>
-          <w:noProof/>
-          <w:color w:val="000000"/>
-          <w:sz w:val="23"/>
-          <w:szCs w:val="23"/>
+          <w:lang w:eastAsia="ja-JP"/>
         </w:rPr>
         <mc:AlternateContent>
           <mc:Choice Requires="wps">
             <w:drawing>
-              <wp:inline distT="0" distB="0" distL="0" distR="0">
+              <wp:inline distT="0" distB="0" distL="0" distR="0" wp14:anchorId="0940BCAF" wp14:editId="13932F16">
                 <wp:extent cx="304800" cy="304800"/>
                 <wp:effectExtent l="0" t="0" r="0" b="0"/>
                 <wp:docPr id="11" name="Rectangle 11" descr="https://lh3.googleusercontent.com/Ojf_eeSbeelkdYTKaCeWM9F0jaNT6X1KJ8O2e7eH51FjT8IcitIRQCgyr7yoV3h9Ho9DrUL06lX0rxeRP2yfxYg-M4CZoVNlkub3w7m0KAUgOcudnUnqe3_db1z_50JDKg"/>
@@ -3097,41 +3393,149 @@
         </mc:AlternateContent>
       </w:r>
     </w:p>
-    <w:p>
-      <w:pPr>
-        <w:pStyle w:val="Titre1"/>
-      </w:pPr>
+    <w:p/>
+    <w:p>
+      <w:r>
+        <w:rPr>
+          <w:noProof/>
+        </w:rPr>
+        <w:lastRenderedPageBreak/>
+        <w:drawing>
+          <wp:anchor distT="0" distB="0" distL="114300" distR="114300" simplePos="0" relativeHeight="251664384" behindDoc="1" locked="0" layoutInCell="1" allowOverlap="1" wp14:anchorId="4766B5EC" wp14:editId="4A5E0B61">
+            <wp:simplePos x="0" y="0"/>
+            <wp:positionH relativeFrom="column">
+              <wp:posOffset>762000</wp:posOffset>
+            </wp:positionH>
+            <wp:positionV relativeFrom="paragraph">
+              <wp:posOffset>29210</wp:posOffset>
+            </wp:positionV>
+            <wp:extent cx="4257675" cy="2132330"/>
+            <wp:effectExtent l="0" t="0" r="9525" b="1270"/>
+            <wp:wrapNone/>
+            <wp:docPr id="12" name="Image 12" descr="https://lh3.googleusercontent.com/Ojf_eeSbeelkdYTKaCeWM9F0jaNT6X1KJ8O2e7eH51FjT8IcitIRQCgyr7yoV3h9Ho9DrUL06lX0rxeRP2yfxYg-M4CZoVNlkub3w7m0KAUgOcudnUnqe3_db1z_50JDKg"/>
+            <wp:cNvGraphicFramePr>
+              <a:graphicFrameLocks xmlns:a="http://schemas.openxmlformats.org/drawingml/2006/main" noChangeAspect="1"/>
+            </wp:cNvGraphicFramePr>
+            <a:graphic xmlns:a="http://schemas.openxmlformats.org/drawingml/2006/main">
+              <a:graphicData uri="http://schemas.openxmlformats.org/drawingml/2006/picture">
+                <pic:pic xmlns:pic="http://schemas.openxmlformats.org/drawingml/2006/picture">
+                  <pic:nvPicPr>
+                    <pic:cNvPr id="0" name="Picture 3" descr="https://lh3.googleusercontent.com/Ojf_eeSbeelkdYTKaCeWM9F0jaNT6X1KJ8O2e7eH51FjT8IcitIRQCgyr7yoV3h9Ho9DrUL06lX0rxeRP2yfxYg-M4CZoVNlkub3w7m0KAUgOcudnUnqe3_db1z_50JDKg"/>
+                    <pic:cNvPicPr>
+                      <a:picLocks noChangeAspect="1" noChangeArrowheads="1"/>
+                    </pic:cNvPicPr>
+                  </pic:nvPicPr>
+                  <pic:blipFill>
+                    <a:blip r:embed="rId21" cstate="print">
+                      <a:extLst>
+                        <a:ext uri="{28A0092B-C50C-407E-A947-70E740481C1C}">
+                          <a14:useLocalDpi xmlns:a14="http://schemas.microsoft.com/office/drawing/2010/main" val="0"/>
+                        </a:ext>
+                      </a:extLst>
+                    </a:blip>
+                    <a:srcRect/>
+                    <a:stretch>
+                      <a:fillRect/>
+                    </a:stretch>
+                  </pic:blipFill>
+                  <pic:spPr bwMode="auto">
+                    <a:xfrm>
+                      <a:off x="0" y="0"/>
+                      <a:ext cx="4257675" cy="2132330"/>
+                    </a:xfrm>
+                    <a:prstGeom prst="rect">
+                      <a:avLst/>
+                    </a:prstGeom>
+                    <a:noFill/>
+                    <a:ln>
+                      <a:noFill/>
+                    </a:ln>
+                  </pic:spPr>
+                </pic:pic>
+              </a:graphicData>
+            </a:graphic>
+            <wp14:sizeRelH relativeFrom="page">
+              <wp14:pctWidth>0</wp14:pctWidth>
+            </wp14:sizeRelH>
+            <wp14:sizeRelV relativeFrom="page">
+              <wp14:pctHeight>0</wp14:pctHeight>
+            </wp14:sizeRelV>
+          </wp:anchor>
+        </w:drawing>
+      </w:r>
     </w:p>
     <w:p/>
     <w:p/>
     <w:p/>
     <w:p/>
     <w:p/>
+    <w:p/>
+    <w:p>
+      <w:pPr>
+        <w:jc w:val="center"/>
+        <w:rPr>
+          <w:i/>
+        </w:rPr>
+      </w:pPr>
+      <w:r>
+        <w:rPr>
+          <w:i/>
+        </w:rPr>
+        <w:t xml:space="preserve">Image d’attente lors d’un </w:t>
+      </w:r>
+      <w:proofErr w:type="spellStart"/>
+      <w:r>
+        <w:rPr>
+          <w:i/>
+        </w:rPr>
+        <w:t>upload</w:t>
+      </w:r>
+      <w:proofErr w:type="spellEnd"/>
+      <w:r>
+        <w:rPr>
+          <w:i/>
+        </w:rPr>
+        <w:t xml:space="preserve"> de plus de 5 photos.</w:t>
+      </w:r>
+    </w:p>
+    <w:p/>
     <w:p>
       <w:pPr>
         <w:pStyle w:val="Titre1"/>
       </w:pPr>
-      <w:bookmarkStart w:id="27" w:name="_Toc389654342"/>
+      <w:bookmarkStart w:id="27" w:name="_Toc389660148"/>
       <w:r>
         <w:t>14. Conclusion</w:t>
       </w:r>
       <w:bookmarkEnd w:id="27"/>
     </w:p>
-    <w:p/>
-    <w:p>
-      <w:pPr>
-        <w:pStyle w:val="NormalWeb"/>
-        <w:spacing w:before="0" w:beforeAutospacing="0" w:after="0" w:afterAutospacing="0"/>
-        <w:ind w:firstLine="720"/>
-      </w:pPr>
-      <w:r>
-        <w:rPr>
-          <w:rFonts w:ascii="Arial" w:hAnsi="Arial" w:cs="Arial"/>
-          <w:color w:val="000000"/>
-          <w:sz w:val="23"/>
-          <w:szCs w:val="23"/>
-        </w:rPr>
-        <w:t>Pour conclure, nous pouvons dire que toutes les fonctionnalités demandées par le sujet ont été produites. Ensuite, nous pouvons dire avec certitude que les nombreuses notions apprises lors du développement nous serviront sans aucun doute lors de projets futurs de développement Web, que ce soit avec JEE ou non.</w:t>
+    <w:p>
+      <w:pPr>
+        <w:jc w:val="both"/>
+      </w:pPr>
+      <w:r>
+        <w:tab/>
+      </w:r>
+      <w:r>
+        <w:t xml:space="preserve">Pour conclure, nous pouvons dire que toutes les fonctionnalités demandées par le sujet ont été </w:t>
+      </w:r>
+      <w:r>
+        <w:t>réalisées</w:t>
+      </w:r>
+      <w:r>
+        <w:t xml:space="preserve">. </w:t>
+      </w:r>
+      <w:r>
+        <w:t>L</w:t>
+      </w:r>
+      <w:r>
+        <w:t>es nom</w:t>
+      </w:r>
+      <w:r>
+        <w:t>breuses notions apprises lors de ce</w:t>
+      </w:r>
+      <w:r>
+        <w:t xml:space="preserve"> développement nous serviront sans aucun doute lors de projets futurs de Web, que ce soit avec JEE ou non.</w:t>
       </w:r>
     </w:p>
     <w:p/>
@@ -3203,7 +3607,7 @@
           <w:rPr>
             <w:noProof/>
           </w:rPr>
-          <w:t>8</w:t>
+          <w:t>10</w:t>
         </w:r>
         <w:r>
           <w:fldChar w:fldCharType="end"/>
@@ -3219,12 +3623,37 @@
         <w:lang w:val="en-US"/>
       </w:rPr>
     </w:pPr>
+    <w:proofErr w:type="spellStart"/>
     <w:r>
       <w:rPr>
         <w:i/>
         <w:lang w:val="en-US"/>
       </w:rPr>
-      <w:t>Pavinich Christian &amp; Siddi Steven</w:t>
+      <w:t>Pavinich</w:t>
+    </w:r>
+    <w:proofErr w:type="spellEnd"/>
+    <w:r>
+      <w:rPr>
+        <w:i/>
+        <w:lang w:val="en-US"/>
+      </w:rPr>
+      <w:t xml:space="preserve"> Christian &amp; </w:t>
+    </w:r>
+    <w:proofErr w:type="spellStart"/>
+    <w:r>
+      <w:rPr>
+        <w:i/>
+        <w:lang w:val="en-US"/>
+      </w:rPr>
+      <w:t>Siddi</w:t>
+    </w:r>
+    <w:proofErr w:type="spellEnd"/>
+    <w:r>
+      <w:rPr>
+        <w:i/>
+        <w:lang w:val="en-US"/>
+      </w:rPr>
+      <w:t xml:space="preserve"> Steven</w:t>
     </w:r>
     <w:r>
       <w:rPr>
@@ -3869,7 +4298,6 @@
   <w:style w:type="character" w:default="1" w:styleId="Policepardfaut">
     <w:name w:val="Default Paragraph Font"/>
     <w:uiPriority w:val="1"/>
-    <w:semiHidden/>
     <w:unhideWhenUsed/>
   </w:style>
   <w:style w:type="table" w:default="1" w:styleId="TableauNormal">
@@ -4812,7 +5240,6 @@
   <w:style w:type="character" w:default="1" w:styleId="Policepardfaut">
     <w:name w:val="Default Paragraph Font"/>
     <w:uiPriority w:val="1"/>
-    <w:semiHidden/>
     <w:unhideWhenUsed/>
   </w:style>
   <w:style w:type="table" w:default="1" w:styleId="TableauNormal">
@@ -5694,7 +6121,7 @@
 </file>
 
 <file path=customXml/itemProps2.xml><?xml version="1.0" encoding="utf-8"?>
-<ds:datastoreItem xmlns:ds="http://schemas.openxmlformats.org/officeDocument/2006/customXml" ds:itemID="{4BB31E33-64C3-4914-AD7E-BF9C92034497}">
+<ds:datastoreItem xmlns:ds="http://schemas.openxmlformats.org/officeDocument/2006/customXml" ds:itemID="{1D45C11F-D94C-430D-B0F2-EBDD2E890241}">
   <ds:schemaRefs>
     <ds:schemaRef ds:uri="http://schemas.openxmlformats.org/officeDocument/2006/bibliography"/>
   </ds:schemaRefs>

</xml_diff>

<commit_message>
Ajout de la partie concernant le git sur le rapport
</commit_message>
<xml_diff>
--- a/Rapport/Rapport.docx
+++ b/Rapport/Rapport.docx
@@ -506,19 +506,11 @@
                                     </w:sdtPr>
                                     <w:sdtEndPr/>
                                     <w:sdtContent>
-                                      <w:proofErr w:type="spellStart"/>
                                       <w:r>
                                         <w:rPr>
                                           <w:color w:val="FFFFFF" w:themeColor="background1"/>
                                         </w:rPr>
-                                        <w:t>Pavinich</w:t>
-                                      </w:r>
-                                      <w:proofErr w:type="spellEnd"/>
-                                      <w:r>
-                                        <w:rPr>
-                                          <w:color w:val="FFFFFF" w:themeColor="background1"/>
-                                        </w:rPr>
-                                        <w:t xml:space="preserve"> Christian</w:t>
+                                        <w:t>Pavinich Christian</w:t>
                                       </w:r>
                                     </w:sdtContent>
                                   </w:sdt>
@@ -526,21 +518,7 @@
                                     <w:rPr>
                                       <w:color w:val="FFFFFF" w:themeColor="background1"/>
                                     </w:rPr>
-                                    <w:t xml:space="preserve"> &amp; </w:t>
-                                  </w:r>
-                                  <w:proofErr w:type="spellStart"/>
-                                  <w:r>
-                                    <w:rPr>
-                                      <w:color w:val="FFFFFF" w:themeColor="background1"/>
-                                    </w:rPr>
-                                    <w:t>Siddi</w:t>
-                                  </w:r>
-                                  <w:proofErr w:type="spellEnd"/>
-                                  <w:r>
-                                    <w:rPr>
-                                      <w:color w:val="FFFFFF" w:themeColor="background1"/>
-                                    </w:rPr>
-                                    <w:t xml:space="preserve"> Steven</w:t>
+                                    <w:t xml:space="preserve"> &amp; Siddi Steven</w:t>
                                   </w:r>
                                 </w:p>
                               </w:txbxContent>
@@ -796,7 +774,7 @@
           <w:r>
             <w:fldChar w:fldCharType="separate"/>
           </w:r>
-          <w:hyperlink w:anchor="_Toc389660135" w:history="1">
+          <w:hyperlink w:anchor="_Toc389681249" w:history="1">
             <w:r>
               <w:rPr>
                 <w:rStyle w:val="Lienhypertexte"/>
@@ -823,7 +801,7 @@
                 <w:noProof/>
                 <w:webHidden/>
               </w:rPr>
-              <w:instrText xml:space="preserve"> PAGEREF _Toc389660135 \h </w:instrText>
+              <w:instrText xml:space="preserve"> PAGEREF _Toc389681249 \h </w:instrText>
             </w:r>
             <w:r>
               <w:rPr>
@@ -864,7 +842,7 @@
               <w:noProof/>
             </w:rPr>
           </w:pPr>
-          <w:hyperlink w:anchor="_Toc389660136" w:history="1">
+          <w:hyperlink w:anchor="_Toc389681250" w:history="1">
             <w:r>
               <w:rPr>
                 <w:rStyle w:val="Lienhypertexte"/>
@@ -891,7 +869,7 @@
                 <w:noProof/>
                 <w:webHidden/>
               </w:rPr>
-              <w:instrText xml:space="preserve"> PAGEREF _Toc389660136 \h </w:instrText>
+              <w:instrText xml:space="preserve"> PAGEREF _Toc389681250 \h </w:instrText>
             </w:r>
             <w:r>
               <w:rPr>
@@ -932,7 +910,7 @@
               <w:noProof/>
             </w:rPr>
           </w:pPr>
-          <w:hyperlink w:anchor="_Toc389660137" w:history="1">
+          <w:hyperlink w:anchor="_Toc389681251" w:history="1">
             <w:r>
               <w:rPr>
                 <w:rStyle w:val="Lienhypertexte"/>
@@ -959,7 +937,7 @@
                 <w:noProof/>
                 <w:webHidden/>
               </w:rPr>
-              <w:instrText xml:space="preserve"> PAGEREF _Toc389660137 \h </w:instrText>
+              <w:instrText xml:space="preserve"> PAGEREF _Toc389681251 \h </w:instrText>
             </w:r>
             <w:r>
               <w:rPr>
@@ -1000,7 +978,7 @@
               <w:noProof/>
             </w:rPr>
           </w:pPr>
-          <w:hyperlink w:anchor="_Toc389660138" w:history="1">
+          <w:hyperlink w:anchor="_Toc389681252" w:history="1">
             <w:r>
               <w:rPr>
                 <w:rStyle w:val="Lienhypertexte"/>
@@ -1027,7 +1005,7 @@
                 <w:noProof/>
                 <w:webHidden/>
               </w:rPr>
-              <w:instrText xml:space="preserve"> PAGEREF _Toc389660138 \h </w:instrText>
+              <w:instrText xml:space="preserve"> PAGEREF _Toc389681252 \h </w:instrText>
             </w:r>
             <w:r>
               <w:rPr>
@@ -1068,7 +1046,7 @@
               <w:noProof/>
             </w:rPr>
           </w:pPr>
-          <w:hyperlink w:anchor="_Toc389660139" w:history="1">
+          <w:hyperlink w:anchor="_Toc389681253" w:history="1">
             <w:r>
               <w:rPr>
                 <w:rStyle w:val="Lienhypertexte"/>
@@ -1095,7 +1073,7 @@
                 <w:noProof/>
                 <w:webHidden/>
               </w:rPr>
-              <w:instrText xml:space="preserve"> PAGEREF _Toc389660139 \h </w:instrText>
+              <w:instrText xml:space="preserve"> PAGEREF _Toc389681253 \h </w:instrText>
             </w:r>
             <w:r>
               <w:rPr>
@@ -1136,7 +1114,7 @@
               <w:noProof/>
             </w:rPr>
           </w:pPr>
-          <w:hyperlink w:anchor="_Toc389660140" w:history="1">
+          <w:hyperlink w:anchor="_Toc389681254" w:history="1">
             <w:r>
               <w:rPr>
                 <w:rStyle w:val="Lienhypertexte"/>
@@ -1163,7 +1141,7 @@
                 <w:noProof/>
                 <w:webHidden/>
               </w:rPr>
-              <w:instrText xml:space="preserve"> PAGEREF _Toc389660140 \h </w:instrText>
+              <w:instrText xml:space="preserve"> PAGEREF _Toc389681254 \h </w:instrText>
             </w:r>
             <w:r>
               <w:rPr>
@@ -1204,7 +1182,7 @@
               <w:noProof/>
             </w:rPr>
           </w:pPr>
-          <w:hyperlink w:anchor="_Toc389660141" w:history="1">
+          <w:hyperlink w:anchor="_Toc389681255" w:history="1">
             <w:r>
               <w:rPr>
                 <w:rStyle w:val="Lienhypertexte"/>
@@ -1231,7 +1209,7 @@
                 <w:noProof/>
                 <w:webHidden/>
               </w:rPr>
-              <w:instrText xml:space="preserve"> PAGEREF _Toc389660141 \h </w:instrText>
+              <w:instrText xml:space="preserve"> PAGEREF _Toc389681255 \h </w:instrText>
             </w:r>
             <w:r>
               <w:rPr>
@@ -1272,7 +1250,7 @@
               <w:noProof/>
             </w:rPr>
           </w:pPr>
-          <w:hyperlink w:anchor="_Toc389660142" w:history="1">
+          <w:hyperlink w:anchor="_Toc389681256" w:history="1">
             <w:r>
               <w:rPr>
                 <w:rStyle w:val="Lienhypertexte"/>
@@ -1299,7 +1277,7 @@
                 <w:noProof/>
                 <w:webHidden/>
               </w:rPr>
-              <w:instrText xml:space="preserve"> PAGEREF _Toc389660142 \h </w:instrText>
+              <w:instrText xml:space="preserve"> PAGEREF _Toc389681256 \h </w:instrText>
             </w:r>
             <w:r>
               <w:rPr>
@@ -1340,7 +1318,7 @@
               <w:noProof/>
             </w:rPr>
           </w:pPr>
-          <w:hyperlink w:anchor="_Toc389660143" w:history="1">
+          <w:hyperlink w:anchor="_Toc389681257" w:history="1">
             <w:r>
               <w:rPr>
                 <w:rStyle w:val="Lienhypertexte"/>
@@ -1367,7 +1345,7 @@
                 <w:noProof/>
                 <w:webHidden/>
               </w:rPr>
-              <w:instrText xml:space="preserve"> PAGEREF _Toc389660143 \h </w:instrText>
+              <w:instrText xml:space="preserve"> PAGEREF _Toc389681257 \h </w:instrText>
             </w:r>
             <w:r>
               <w:rPr>
@@ -1408,7 +1386,7 @@
               <w:noProof/>
             </w:rPr>
           </w:pPr>
-          <w:hyperlink w:anchor="_Toc389660144" w:history="1">
+          <w:hyperlink w:anchor="_Toc389681258" w:history="1">
             <w:r>
               <w:rPr>
                 <w:rStyle w:val="Lienhypertexte"/>
@@ -1435,7 +1413,7 @@
                 <w:noProof/>
                 <w:webHidden/>
               </w:rPr>
-              <w:instrText xml:space="preserve"> PAGEREF _Toc389660144 \h </w:instrText>
+              <w:instrText xml:space="preserve"> PAGEREF _Toc389681258 \h </w:instrText>
             </w:r>
             <w:r>
               <w:rPr>
@@ -1476,7 +1454,7 @@
               <w:noProof/>
             </w:rPr>
           </w:pPr>
-          <w:hyperlink w:anchor="_Toc389660145" w:history="1">
+          <w:hyperlink w:anchor="_Toc389681259" w:history="1">
             <w:r>
               <w:rPr>
                 <w:rStyle w:val="Lienhypertexte"/>
@@ -1503,7 +1481,7 @@
                 <w:noProof/>
                 <w:webHidden/>
               </w:rPr>
-              <w:instrText xml:space="preserve"> PAGEREF _Toc389660145 \h </w:instrText>
+              <w:instrText xml:space="preserve"> PAGEREF _Toc389681259 \h </w:instrText>
             </w:r>
             <w:r>
               <w:rPr>
@@ -1544,7 +1522,7 @@
               <w:noProof/>
             </w:rPr>
           </w:pPr>
-          <w:hyperlink w:anchor="_Toc389660146" w:history="1">
+          <w:hyperlink w:anchor="_Toc389681260" w:history="1">
             <w:r>
               <w:rPr>
                 <w:rStyle w:val="Lienhypertexte"/>
@@ -1571,7 +1549,7 @@
                 <w:noProof/>
                 <w:webHidden/>
               </w:rPr>
-              <w:instrText xml:space="preserve"> PAGEREF _Toc389660146 \h </w:instrText>
+              <w:instrText xml:space="preserve"> PAGEREF _Toc389681260 \h </w:instrText>
             </w:r>
             <w:r>
               <w:rPr>
@@ -1612,7 +1590,7 @@
               <w:noProof/>
             </w:rPr>
           </w:pPr>
-          <w:hyperlink w:anchor="_Toc389660147" w:history="1">
+          <w:hyperlink w:anchor="_Toc389681261" w:history="1">
             <w:r>
               <w:rPr>
                 <w:rStyle w:val="Lienhypertexte"/>
@@ -1639,7 +1617,7 @@
                 <w:noProof/>
                 <w:webHidden/>
               </w:rPr>
-              <w:instrText xml:space="preserve"> PAGEREF _Toc389660147 \h </w:instrText>
+              <w:instrText xml:space="preserve"> PAGEREF _Toc389681261 \h </w:instrText>
             </w:r>
             <w:r>
               <w:rPr>
@@ -1680,13 +1658,13 @@
               <w:noProof/>
             </w:rPr>
           </w:pPr>
-          <w:hyperlink w:anchor="_Toc389660148" w:history="1">
+          <w:hyperlink w:anchor="_Toc389681262" w:history="1">
             <w:r>
               <w:rPr>
                 <w:rStyle w:val="Lienhypertexte"/>
                 <w:noProof/>
               </w:rPr>
-              <w:t>14. Conclusion</w:t>
+              <w:t>14. Gestionnaire de versions</w:t>
             </w:r>
             <w:r>
               <w:rPr>
@@ -1707,7 +1685,75 @@
                 <w:noProof/>
                 <w:webHidden/>
               </w:rPr>
-              <w:instrText xml:space="preserve"> PAGEREF _Toc389660148 \h </w:instrText>
+              <w:instrText xml:space="preserve"> PAGEREF _Toc389681262 \h </w:instrText>
+            </w:r>
+            <w:r>
+              <w:rPr>
+                <w:noProof/>
+                <w:webHidden/>
+              </w:rPr>
+            </w:r>
+            <w:r>
+              <w:rPr>
+                <w:noProof/>
+                <w:webHidden/>
+              </w:rPr>
+              <w:fldChar w:fldCharType="separate"/>
+            </w:r>
+            <w:r>
+              <w:rPr>
+                <w:noProof/>
+                <w:webHidden/>
+              </w:rPr>
+              <w:t>11</w:t>
+            </w:r>
+            <w:r>
+              <w:rPr>
+                <w:noProof/>
+                <w:webHidden/>
+              </w:rPr>
+              <w:fldChar w:fldCharType="end"/>
+            </w:r>
+          </w:hyperlink>
+        </w:p>
+        <w:p>
+          <w:pPr>
+            <w:pStyle w:val="TM1"/>
+            <w:tabs>
+              <w:tab w:val="right" w:leader="dot" w:pos="9350"/>
+            </w:tabs>
+            <w:rPr>
+              <w:noProof/>
+            </w:rPr>
+          </w:pPr>
+          <w:hyperlink w:anchor="_Toc389681263" w:history="1">
+            <w:r>
+              <w:rPr>
+                <w:rStyle w:val="Lienhypertexte"/>
+                <w:noProof/>
+              </w:rPr>
+              <w:t>15. Conclusion</w:t>
+            </w:r>
+            <w:r>
+              <w:rPr>
+                <w:noProof/>
+                <w:webHidden/>
+              </w:rPr>
+              <w:tab/>
+            </w:r>
+            <w:r>
+              <w:rPr>
+                <w:noProof/>
+                <w:webHidden/>
+              </w:rPr>
+              <w:fldChar w:fldCharType="begin"/>
+            </w:r>
+            <w:r>
+              <w:rPr>
+                <w:noProof/>
+                <w:webHidden/>
+              </w:rPr>
+              <w:instrText xml:space="preserve"> PAGEREF _Toc389681263 \h </w:instrText>
             </w:r>
             <w:r>
               <w:rPr>
@@ -1750,6 +1796,10 @@
       </w:sdtContent>
     </w:sdt>
     <w:p/>
+    <w:p>
+      <w:bookmarkStart w:id="0" w:name="_GoBack"/>
+      <w:bookmarkEnd w:id="0"/>
+    </w:p>
     <w:p/>
     <w:p/>
     <w:p/>
@@ -1759,19 +1809,18 @@
     <w:p/>
     <w:p/>
     <w:p/>
-    <w:p/>
     <w:p>
       <w:pPr>
         <w:pStyle w:val="Titre1"/>
       </w:pPr>
-      <w:bookmarkStart w:id="0" w:name="h.lu2todzfy16x" w:colFirst="0" w:colLast="0"/>
-      <w:bookmarkStart w:id="1" w:name="_Toc389660135"/>
-      <w:bookmarkEnd w:id="0"/>
+      <w:bookmarkStart w:id="1" w:name="h.lu2todzfy16x" w:colFirst="0" w:colLast="0"/>
+      <w:bookmarkStart w:id="2" w:name="_Toc389681249"/>
+      <w:bookmarkEnd w:id="1"/>
       <w:r>
         <w:lastRenderedPageBreak/>
         <w:t>1. Introduction</w:t>
       </w:r>
-      <w:bookmarkEnd w:id="1"/>
+      <w:bookmarkEnd w:id="2"/>
     </w:p>
     <w:p>
       <w:pPr>
@@ -1797,31 +1846,7 @@
       </w:pPr>
       <w:r>
         <w:tab/>
-        <w:t xml:space="preserve">Nous avons décidé de partir sur un site parodiant </w:t>
-      </w:r>
-      <w:proofErr w:type="spellStart"/>
-      <w:r>
-        <w:t>Instagram</w:t>
-      </w:r>
-      <w:proofErr w:type="spellEnd"/>
-      <w:r>
-        <w:t xml:space="preserve">, appelé </w:t>
-      </w:r>
-      <w:proofErr w:type="spellStart"/>
-      <w:r>
-        <w:t>Instamiam</w:t>
-      </w:r>
-      <w:proofErr w:type="spellEnd"/>
-      <w:r>
-        <w:t xml:space="preserve">, et dont le principal but est le partage de photos de nourriture. En effet, </w:t>
-      </w:r>
-      <w:proofErr w:type="spellStart"/>
-      <w:r>
-        <w:t>Instagram</w:t>
-      </w:r>
-      <w:proofErr w:type="spellEnd"/>
-      <w:r>
-        <w:t xml:space="preserve"> est bien connu pour abriter un nombre incroyable de photos des repas de ses utilisateurs, détournant quelque peu le principe du site. </w:t>
+        <w:t xml:space="preserve">Nous avons décidé de partir sur un site parodiant Instagram, appelé Instamiam, et dont le principal but est le partage de photos de nourriture. En effet, Instagram est bien connu pour abriter un nombre incroyable de photos des repas de ses utilisateurs, détournant quelque peu le principe du site. </w:t>
       </w:r>
     </w:p>
     <w:p>
@@ -1833,9 +1858,9 @@
       <w:pPr>
         <w:pStyle w:val="Titre1"/>
       </w:pPr>
-      <w:bookmarkStart w:id="2" w:name="h.t2f4m51y20kv" w:colFirst="0" w:colLast="0"/>
-      <w:bookmarkStart w:id="3" w:name="_Toc389660136"/>
-      <w:bookmarkEnd w:id="2"/>
+      <w:bookmarkStart w:id="3" w:name="h.t2f4m51y20kv" w:colFirst="0" w:colLast="0"/>
+      <w:bookmarkStart w:id="4" w:name="_Toc389681250"/>
+      <w:bookmarkEnd w:id="3"/>
       <w:r>
         <w:t xml:space="preserve">2. </w:t>
       </w:r>
@@ -1843,14 +1868,9 @@
         <w:t>Thème</w:t>
       </w:r>
       <w:r>
-        <w:t xml:space="preserve"> et </w:t>
-      </w:r>
-      <w:proofErr w:type="spellStart"/>
-      <w:r>
-        <w:t>template</w:t>
-      </w:r>
-      <w:bookmarkEnd w:id="3"/>
-      <w:proofErr w:type="spellEnd"/>
+        <w:t xml:space="preserve"> et template</w:t>
+      </w:r>
+      <w:bookmarkEnd w:id="4"/>
     </w:p>
     <w:p>
       <w:pPr>
@@ -1920,31 +1940,7 @@
       <w:r>
         <w:lastRenderedPageBreak/>
         <w:tab/>
-        <w:t xml:space="preserve">Le thème a était réalisé en récupérant 3 images d’un thème préexistant : l’image de fond et les images des bordures du header et du </w:t>
-      </w:r>
-      <w:proofErr w:type="spellStart"/>
-      <w:r>
-        <w:t>footer</w:t>
-      </w:r>
-      <w:proofErr w:type="spellEnd"/>
-      <w:r>
-        <w:t xml:space="preserve">, depuis le thème </w:t>
-      </w:r>
-      <w:proofErr w:type="spellStart"/>
-      <w:r>
-        <w:t>Cupcakery</w:t>
-      </w:r>
-      <w:proofErr w:type="spellEnd"/>
-      <w:r>
-        <w:t xml:space="preserve"> trouvable sur le site Themeforest.net. Malgré cela, aucun fichier CSS n’a était gardé du thème de base. Nous avons, en nous servant de </w:t>
-      </w:r>
-      <w:proofErr w:type="spellStart"/>
-      <w:r>
-        <w:t>bootsrap</w:t>
-      </w:r>
-      <w:proofErr w:type="spellEnd"/>
-      <w:r>
-        <w:t>, écrit le CSS de notre site à la main afin de le faire correspondre pleinement à nos besoins.</w:t>
+        <w:t>Le thème a était réalisé en récupérant 3 images d’un thème préexistant : l’image de fond et les images des bordures du header et du footer, depuis le thème Cupcakery trouvable sur le site Themeforest.net. Malgré cela, aucun fichier CSS n’a était gardé du thème de base. Nous avons, en nous servant de bootsrap, écrit le CSS de notre site à la main afin de le faire correspondre pleinement à nos besoins.</w:t>
       </w:r>
     </w:p>
     <w:p>
@@ -1952,15 +1948,7 @@
         <w:pStyle w:val="Sansinterligne"/>
       </w:pPr>
       <w:r>
-        <w:t xml:space="preserve">Le </w:t>
-      </w:r>
-      <w:proofErr w:type="spellStart"/>
-      <w:r>
-        <w:t>template</w:t>
-      </w:r>
-      <w:proofErr w:type="spellEnd"/>
-      <w:r>
-        <w:t xml:space="preserve"> du site est décomposé en 3 parties : </w:t>
+        <w:t xml:space="preserve">Le template du site est décomposé en 3 parties : </w:t>
       </w:r>
     </w:p>
     <w:p>
@@ -1999,15 +1987,7 @@
         </w:numPr>
       </w:pPr>
       <w:r>
-        <w:t xml:space="preserve">Le </w:t>
-      </w:r>
-      <w:proofErr w:type="spellStart"/>
-      <w:r>
-        <w:t>footer</w:t>
-      </w:r>
-      <w:proofErr w:type="spellEnd"/>
-      <w:r>
-        <w:t>, contenant nos noms, des liens vers nos sites personnels et les boutons permettant de changer la langue du site vers le français ou l’anglais.</w:t>
+        <w:t>Le footer, contenant nos noms, des liens vers nos sites personnels et les boutons permettant de changer la langue du site vers le français ou l’anglais.</w:t>
       </w:r>
     </w:p>
     <w:p>
@@ -2020,13 +2000,13 @@
       <w:pPr>
         <w:pStyle w:val="Titre1"/>
       </w:pPr>
-      <w:bookmarkStart w:id="4" w:name="h.7071i97ejrst" w:colFirst="0" w:colLast="0"/>
-      <w:bookmarkStart w:id="5" w:name="_Toc389660137"/>
-      <w:bookmarkEnd w:id="4"/>
+      <w:bookmarkStart w:id="5" w:name="h.7071i97ejrst" w:colFirst="0" w:colLast="0"/>
+      <w:bookmarkStart w:id="6" w:name="_Toc389681251"/>
+      <w:bookmarkEnd w:id="5"/>
       <w:r>
         <w:t>3. Base de données</w:t>
       </w:r>
-      <w:bookmarkEnd w:id="5"/>
+      <w:bookmarkEnd w:id="6"/>
     </w:p>
     <w:p>
       <w:pPr>
@@ -2095,14 +2075,14 @@
       <w:pPr>
         <w:pStyle w:val="Titre1"/>
       </w:pPr>
-      <w:bookmarkStart w:id="6" w:name="h.gjmk81ifqvk3" w:colFirst="0" w:colLast="0"/>
-      <w:bookmarkStart w:id="7" w:name="_Toc389660138"/>
-      <w:bookmarkEnd w:id="6"/>
+      <w:bookmarkStart w:id="7" w:name="h.gjmk81ifqvk3" w:colFirst="0" w:colLast="0"/>
+      <w:bookmarkStart w:id="8" w:name="_Toc389681252"/>
+      <w:bookmarkEnd w:id="7"/>
       <w:r>
         <w:lastRenderedPageBreak/>
         <w:t>4. Servlets</w:t>
       </w:r>
-      <w:bookmarkEnd w:id="7"/>
+      <w:bookmarkEnd w:id="8"/>
     </w:p>
     <w:p>
       <w:pPr>
@@ -2110,31 +2090,7 @@
       </w:pPr>
       <w:r>
         <w:tab/>
-        <w:t xml:space="preserve">Une classe abstraite, appelée </w:t>
-      </w:r>
-      <w:proofErr w:type="spellStart"/>
-      <w:r>
-        <w:t>SuperServletVerification</w:t>
-      </w:r>
-      <w:proofErr w:type="spellEnd"/>
-      <w:r>
-        <w:t xml:space="preserve">, a était créé afin de factoriser le code de vérification des autres servlets du projet. Ainsi, tout servlet héritant de </w:t>
-      </w:r>
-      <w:proofErr w:type="spellStart"/>
-      <w:r>
-        <w:t>SuperServletVerification</w:t>
-      </w:r>
-      <w:proofErr w:type="spellEnd"/>
-      <w:r>
-        <w:t xml:space="preserve"> pourra invoquer le </w:t>
-      </w:r>
-      <w:proofErr w:type="spellStart"/>
-      <w:r>
-        <w:t>processRequest</w:t>
-      </w:r>
-      <w:proofErr w:type="spellEnd"/>
-      <w:r>
-        <w:t xml:space="preserve"> de sa classe mère et ainsi directement gérer le cas d’un utilisateur souhaitant accéder à une page nécessitant une connexion préalable. </w:t>
+        <w:t xml:space="preserve">Une classe abstraite, appelée SuperServletVerification, a était créé afin de factoriser le code de vérification des autres servlets du projet. Ainsi, tout servlet héritant de SuperServletVerification pourra invoquer le processRequest de sa classe mère et ainsi directement gérer le cas d’un utilisateur souhaitant accéder à une page nécessitant une connexion préalable. </w:t>
       </w:r>
     </w:p>
     <w:p>
@@ -2157,13 +2113,13 @@
       <w:pPr>
         <w:pStyle w:val="Titre1"/>
       </w:pPr>
-      <w:bookmarkStart w:id="8" w:name="h.xuc81r3aoyxh" w:colFirst="0" w:colLast="0"/>
-      <w:bookmarkStart w:id="9" w:name="_Toc389660139"/>
-      <w:bookmarkEnd w:id="8"/>
+      <w:bookmarkStart w:id="9" w:name="h.xuc81r3aoyxh" w:colFirst="0" w:colLast="0"/>
+      <w:bookmarkStart w:id="10" w:name="_Toc389681253"/>
+      <w:bookmarkEnd w:id="9"/>
       <w:r>
         <w:t>5. Inscription, connexion et profil</w:t>
       </w:r>
-      <w:bookmarkEnd w:id="9"/>
+      <w:bookmarkEnd w:id="10"/>
     </w:p>
     <w:p>
       <w:pPr>
@@ -2190,26 +2146,21 @@
       <w:pPr>
         <w:pStyle w:val="Titre1"/>
       </w:pPr>
-      <w:bookmarkStart w:id="10" w:name="h.tbwf7mflpwjo" w:colFirst="0" w:colLast="0"/>
-      <w:bookmarkEnd w:id="10"/>
+      <w:bookmarkStart w:id="11" w:name="h.tbwf7mflpwjo" w:colFirst="0" w:colLast="0"/>
+      <w:bookmarkEnd w:id="11"/>
     </w:p>
     <w:p>
       <w:pPr>
         <w:pStyle w:val="Titre1"/>
       </w:pPr>
-      <w:bookmarkStart w:id="11" w:name="_Toc389660140"/>
-      <w:r>
-        <w:t xml:space="preserve">6. Album et </w:t>
-      </w:r>
-      <w:proofErr w:type="spellStart"/>
-      <w:r>
-        <w:t>upload</w:t>
-      </w:r>
-      <w:proofErr w:type="spellEnd"/>
+      <w:bookmarkStart w:id="12" w:name="_Toc389681254"/>
+      <w:r>
+        <w:t>6. Album et upload</w:t>
+      </w:r>
       <w:r>
         <w:t xml:space="preserve"> de photo</w:t>
       </w:r>
-      <w:bookmarkEnd w:id="11"/>
+      <w:bookmarkEnd w:id="12"/>
     </w:p>
     <w:p>
       <w:pPr>
@@ -2281,23 +2232,7 @@
       </w:pPr>
       <w:r>
         <w:lastRenderedPageBreak/>
-        <w:t xml:space="preserve">Une fois l’album crée, on peut se rendre sur ce dernier et ajouter des photos en </w:t>
-      </w:r>
-      <w:proofErr w:type="gramStart"/>
-      <w:r>
-        <w:t>les déposant</w:t>
-      </w:r>
-      <w:proofErr w:type="gramEnd"/>
-      <w:r>
-        <w:t xml:space="preserve"> dans la zone prévue à cet effet. Cette zone permettant le glissé/déposé de fichier a été mise en place grâce à la librairie </w:t>
-      </w:r>
-      <w:proofErr w:type="spellStart"/>
-      <w:r>
-        <w:t>DropzoneJs</w:t>
-      </w:r>
-      <w:proofErr w:type="spellEnd"/>
-      <w:r>
-        <w:t xml:space="preserve">, permettant de définir les callback sur les différentes actions de la zone. </w:t>
+        <w:t xml:space="preserve">Une fois l’album crée, on peut se rendre sur ce dernier et ajouter des photos en les déposant dans la zone prévue à cet effet. Cette zone permettant le glissé/déposé de fichier a été mise en place grâce à la librairie DropzoneJs, permettant de définir les callback sur les différentes actions de la zone. </w:t>
       </w:r>
     </w:p>
     <w:p>
@@ -2310,23 +2245,7 @@
         <w:ind w:firstLine="720"/>
       </w:pPr>
       <w:r>
-        <w:t xml:space="preserve">À l’aide d’un id de transaction généré aléatoirement, nous avons pu mettre en place un </w:t>
-      </w:r>
-      <w:proofErr w:type="spellStart"/>
-      <w:r>
-        <w:t>upload</w:t>
-      </w:r>
-      <w:proofErr w:type="spellEnd"/>
-      <w:r>
-        <w:t xml:space="preserve"> image par image en </w:t>
-      </w:r>
-      <w:proofErr w:type="spellStart"/>
-      <w:r>
-        <w:t>ajax</w:t>
-      </w:r>
-      <w:proofErr w:type="spellEnd"/>
-      <w:r>
-        <w:t xml:space="preserve"> des fichiers, à mesure que ceux-ci sont déposés. Les différents fichiers se retrouvent ainsi au fur et à mesure dans un répertoire dont le nom est l’id de la transaction. Les différents id ont été générés avec la classe java UUID. De plus, de la même façon, chaque image voit son nom de fichier remplacé par un ID unique généré avec la classe UUID. Ceci permet notamment d’empêcher les utilisateurs indésirables d’accéder aux images trop facilement en ayant une url quasiment impossible à deviner.</w:t>
+        <w:t>À l’aide d’un id de transaction généré aléatoirement, nous avons pu mettre en place un upload image par image en ajax des fichiers, à mesure que ceux-ci sont déposés. Les différents fichiers se retrouvent ainsi au fur et à mesure dans un répertoire dont le nom est l’id de la transaction. Les différents id ont été générés avec la classe java UUID. De plus, de la même façon, chaque image voit son nom de fichier remplacé par un ID unique généré avec la classe UUID. Ceci permet notamment d’empêcher les utilisateurs indésirables d’accéder aux images trop facilement en ayant une url quasiment impossible à deviner.</w:t>
       </w:r>
     </w:p>
     <w:p>
@@ -2347,15 +2266,7 @@
         <w:ind w:firstLine="720"/>
       </w:pPr>
       <w:r>
-        <w:t xml:space="preserve">Sur la page de l’album, on peut supprimer l’album ou le modifier. Dans ce dernier cas, on peut redéfinir le nom de l’album, tout en ajouter/supprimer les personnes à qui </w:t>
-      </w:r>
-      <w:proofErr w:type="spellStart"/>
-      <w:r>
-        <w:t>ont</w:t>
-      </w:r>
-      <w:proofErr w:type="spellEnd"/>
-      <w:r>
-        <w:t xml:space="preserve"> a partagé notre album.</w:t>
+        <w:t>Sur la page de l’album, on peut supprimer l’album ou le modifier. Dans ce dernier cas, on peut redéfinir le nom de l’album, tout en ajouter/supprimer les personnes à qui ont a partagé notre album.</w:t>
       </w:r>
     </w:p>
     <w:p>
@@ -2423,23 +2334,7 @@
       </w:pPr>
       <w:r>
         <w:lastRenderedPageBreak/>
-        <w:t xml:space="preserve">Dans l’encadré “Partager l’album”, une </w:t>
-      </w:r>
-      <w:proofErr w:type="spellStart"/>
-      <w:r>
-        <w:t>autocomplétion</w:t>
-      </w:r>
-      <w:proofErr w:type="spellEnd"/>
-      <w:r>
-        <w:t xml:space="preserve"> a été réalisée : il suffit ainsi de saisir quelques lettres du nom ou du prénom d’un utilisateur pour afficher la liste des correspondances, et simplement sélectionner la personne désirée. La croix de suppression à côté des noms des utilisateurs permet, en </w:t>
-      </w:r>
-      <w:proofErr w:type="spellStart"/>
-      <w:r>
-        <w:t>ajax</w:t>
-      </w:r>
-      <w:proofErr w:type="spellEnd"/>
-      <w:r>
-        <w:t>, de retirer le partage de l’album à la personne.</w:t>
+        <w:t>Dans l’encadré “Partager l’album”, une autocomplétion a été réalisée : il suffit ainsi de saisir quelques lettres du nom ou du prénom d’un utilisateur pour afficher la liste des correspondances, et simplement sélectionner la personne désirée. La croix de suppression à côté des noms des utilisateurs permet, en ajax, de retirer le partage de l’album à la personne.</w:t>
       </w:r>
     </w:p>
     <w:p/>
@@ -2460,13 +2355,13 @@
       <w:pPr>
         <w:pStyle w:val="Titre1"/>
       </w:pPr>
-      <w:bookmarkStart w:id="12" w:name="h.faq92sjcp4bu" w:colFirst="0" w:colLast="0"/>
-      <w:bookmarkStart w:id="13" w:name="_Toc389660141"/>
-      <w:bookmarkEnd w:id="12"/>
+      <w:bookmarkStart w:id="13" w:name="h.faq92sjcp4bu" w:colFirst="0" w:colLast="0"/>
+      <w:bookmarkStart w:id="14" w:name="_Toc389681255"/>
+      <w:bookmarkEnd w:id="13"/>
       <w:r>
         <w:t>7. Photo</w:t>
       </w:r>
-      <w:bookmarkEnd w:id="13"/>
+      <w:bookmarkEnd w:id="14"/>
     </w:p>
     <w:p>
       <w:pPr>
@@ -2536,14 +2431,14 @@
       <w:pPr>
         <w:pStyle w:val="Titre1"/>
       </w:pPr>
-      <w:bookmarkStart w:id="14" w:name="h.4dmcerjx21wv" w:colFirst="0" w:colLast="0"/>
-      <w:bookmarkStart w:id="15" w:name="_Toc389660142"/>
-      <w:bookmarkEnd w:id="14"/>
+      <w:bookmarkStart w:id="15" w:name="h.4dmcerjx21wv" w:colFirst="0" w:colLast="0"/>
+      <w:bookmarkStart w:id="16" w:name="_Toc389681256"/>
+      <w:bookmarkEnd w:id="15"/>
       <w:r>
         <w:lastRenderedPageBreak/>
         <w:t>8. Commentaires</w:t>
       </w:r>
-      <w:bookmarkEnd w:id="15"/>
+      <w:bookmarkEnd w:id="16"/>
     </w:p>
     <w:p>
       <w:pPr>
@@ -2612,13 +2507,13 @@
       <w:pPr>
         <w:pStyle w:val="Titre1"/>
       </w:pPr>
-      <w:bookmarkStart w:id="16" w:name="h.lja6n85w7x3" w:colFirst="0" w:colLast="0"/>
-      <w:bookmarkStart w:id="17" w:name="_Toc389660143"/>
-      <w:bookmarkEnd w:id="16"/>
+      <w:bookmarkStart w:id="17" w:name="h.lja6n85w7x3" w:colFirst="0" w:colLast="0"/>
+      <w:bookmarkStart w:id="18" w:name="_Toc389681257"/>
+      <w:bookmarkEnd w:id="17"/>
       <w:r>
         <w:t>9. Notifications et Actualité</w:t>
       </w:r>
-      <w:bookmarkEnd w:id="17"/>
+      <w:bookmarkEnd w:id="18"/>
     </w:p>
     <w:p>
       <w:pPr>
@@ -2706,15 +2601,7 @@
       </w:pPr>
       <w:r>
         <w:lastRenderedPageBreak/>
-        <w:t xml:space="preserve">Sur la page actualité, les dernières notifications de l’utilisateur apparaissent. Les notifications non lues possèdent un cadre plus foncé pour les mettre en avant. Un bouton permet de charger en </w:t>
-      </w:r>
-      <w:proofErr w:type="spellStart"/>
-      <w:r>
-        <w:t>ajax</w:t>
-      </w:r>
-      <w:proofErr w:type="spellEnd"/>
-      <w:r>
-        <w:t xml:space="preserve"> les notifications les plus anciennes. Une fois une notification lue, celle-ci change d’état et ne possédera plus un cadre plus foncé la prochaine fois que l’utilisateur la regardera.</w:t>
+        <w:t>Sur la page actualité, les dernières notifications de l’utilisateur apparaissent. Les notifications non lues possèdent un cadre plus foncé pour les mettre en avant. Un bouton permet de charger en ajax les notifications les plus anciennes. Une fois une notification lue, celle-ci change d’état et ne possédera plus un cadre plus foncé la prochaine fois que l’utilisateur la regardera.</w:t>
       </w:r>
     </w:p>
     <w:p>
@@ -2783,13 +2670,13 @@
       <w:pPr>
         <w:pStyle w:val="Titre1"/>
       </w:pPr>
-      <w:bookmarkStart w:id="18" w:name="h.7cchbefl7qs1" w:colFirst="0" w:colLast="0"/>
-      <w:bookmarkStart w:id="19" w:name="_Toc389660144"/>
-      <w:bookmarkEnd w:id="18"/>
+      <w:bookmarkStart w:id="19" w:name="h.7cchbefl7qs1" w:colFirst="0" w:colLast="0"/>
+      <w:bookmarkStart w:id="20" w:name="_Toc389681258"/>
+      <w:bookmarkEnd w:id="19"/>
       <w:r>
         <w:t>10. Barre de recherche</w:t>
       </w:r>
-      <w:bookmarkEnd w:id="19"/>
+      <w:bookmarkEnd w:id="20"/>
     </w:p>
     <w:p>
       <w:r>
@@ -2802,85 +2689,32 @@
         <w:ind w:firstLine="720"/>
       </w:pPr>
       <w:r>
-        <w:t xml:space="preserve">On peut également noter que la barre de recherche est de type </w:t>
-      </w:r>
-      <w:proofErr w:type="spellStart"/>
-      <w:r>
-        <w:t>autocomplétion</w:t>
-      </w:r>
-      <w:proofErr w:type="spellEnd"/>
-      <w:r>
-        <w:t>, identique à celle présente pour partager un album à d’autres utilisateurs.</w:t>
+        <w:t>On peut également noter que la barre de recherche est de type autocomplétion, identique à celle présente pour partager un album à d’autres utilisateurs.</w:t>
       </w:r>
     </w:p>
     <w:p>
       <w:pPr>
         <w:pStyle w:val="Titre1"/>
       </w:pPr>
-      <w:bookmarkStart w:id="20" w:name="h.2sz2aijxxzca" w:colFirst="0" w:colLast="0"/>
-      <w:bookmarkStart w:id="21" w:name="_Toc389660145"/>
-      <w:bookmarkEnd w:id="20"/>
+      <w:bookmarkStart w:id="21" w:name="h.2sz2aijxxzca" w:colFirst="0" w:colLast="0"/>
+      <w:bookmarkStart w:id="22" w:name="_Toc389681259"/>
+      <w:bookmarkEnd w:id="21"/>
       <w:r>
         <w:lastRenderedPageBreak/>
-        <w:t xml:space="preserve">11. Traduction &amp; </w:t>
-      </w:r>
-      <w:proofErr w:type="spellStart"/>
-      <w:r>
-        <w:t>AngularJS</w:t>
-      </w:r>
-      <w:bookmarkEnd w:id="21"/>
-      <w:proofErr w:type="spellEnd"/>
+        <w:t>11. Traduction &amp; AngularJS</w:t>
+      </w:r>
+      <w:bookmarkEnd w:id="22"/>
     </w:p>
     <w:p>
       <w:r>
         <w:tab/>
-        <w:t xml:space="preserve">Enfin, en exploitant le module </w:t>
-      </w:r>
-      <w:proofErr w:type="spellStart"/>
-      <w:r>
-        <w:t>ngSanitize</w:t>
-      </w:r>
-      <w:proofErr w:type="spellEnd"/>
-      <w:r>
-        <w:t xml:space="preserve"> d’</w:t>
-      </w:r>
-      <w:proofErr w:type="spellStart"/>
-      <w:r>
-        <w:t>AngularJS</w:t>
-      </w:r>
-      <w:proofErr w:type="spellEnd"/>
-      <w:r>
-        <w:t>, nous avons mis en place un système de changement de langue de tous les libellés sur chaque page et ce, sans rechargement de la page.</w:t>
+        <w:t>Enfin, en exploitant le module ngSanitize d’AngularJS, nous avons mis en place un système de changement de langue de tous les libellés sur chaque page et ce, sans rechargement de la page.</w:t>
       </w:r>
     </w:p>
     <w:p>
       <w:r>
         <w:tab/>
-        <w:t xml:space="preserve">Le fonctionnement est simple : chaque libellé correspond à un index d’un tableau </w:t>
-      </w:r>
-      <w:proofErr w:type="spellStart"/>
-      <w:r>
-        <w:t>JSon</w:t>
-      </w:r>
-      <w:proofErr w:type="spellEnd"/>
-      <w:r>
-        <w:t xml:space="preserve"> crée dans le contrôleur principal </w:t>
-      </w:r>
-      <w:proofErr w:type="spellStart"/>
-      <w:r>
-        <w:t>Angular</w:t>
-      </w:r>
-      <w:proofErr w:type="spellEnd"/>
-      <w:r>
-        <w:t xml:space="preserve">, et selon la langue choisie on injecte dans ce tableau un autre tableau correspondant à la langue où les noms d’index sont identiques mais le contenu adapté. Une fois ceci fait, </w:t>
-      </w:r>
-      <w:proofErr w:type="spellStart"/>
-      <w:r>
-        <w:t>angular</w:t>
-      </w:r>
-      <w:proofErr w:type="spellEnd"/>
-      <w:r>
-        <w:t xml:space="preserve"> se charge du rechargement des phrases affichées.</w:t>
+        <w:t>Le fonctionnement est simple : chaque libellé correspond à un index d’un tableau JSon crée dans le contrôleur principal Angular, et selon la langue choisie on injecte dans ce tableau un autre tableau correspondant à la langue où les noms d’index sont identiques mais le contenu adapté. Une fois ceci fait, angular se charge du rechargement des phrases affichées.</w:t>
       </w:r>
       <w:r>
         <w:br/>
@@ -2895,13 +2729,13 @@
       <w:pPr>
         <w:pStyle w:val="Titre1"/>
       </w:pPr>
-      <w:bookmarkStart w:id="22" w:name="h.gq4qp8yg132d" w:colFirst="0" w:colLast="0"/>
-      <w:bookmarkStart w:id="23" w:name="_Toc389660146"/>
-      <w:bookmarkEnd w:id="22"/>
+      <w:bookmarkStart w:id="23" w:name="h.gq4qp8yg132d" w:colFirst="0" w:colLast="0"/>
+      <w:bookmarkStart w:id="24" w:name="_Toc389681260"/>
+      <w:bookmarkEnd w:id="23"/>
       <w:r>
         <w:t>12. Page d’erreur 404</w:t>
       </w:r>
-      <w:bookmarkEnd w:id="23"/>
+      <w:bookmarkEnd w:id="24"/>
     </w:p>
     <w:p>
       <w:pPr>
@@ -2980,9 +2814,9 @@
       <w:pPr>
         <w:pStyle w:val="Titre1"/>
       </w:pPr>
-      <w:bookmarkStart w:id="24" w:name="h.v71ycojcdauo" w:colFirst="0" w:colLast="0"/>
-      <w:bookmarkStart w:id="25" w:name="_Toc389660147"/>
-      <w:bookmarkEnd w:id="24"/>
+      <w:bookmarkStart w:id="25" w:name="h.v71ycojcdauo" w:colFirst="0" w:colLast="0"/>
+      <w:bookmarkStart w:id="26" w:name="_Toc389681261"/>
+      <w:bookmarkEnd w:id="25"/>
       <w:r>
         <w:lastRenderedPageBreak/>
         <w:t xml:space="preserve">13. Points forts et problèmes </w:t>
@@ -2990,7 +2824,7 @@
       <w:r>
         <w:t>rencontrés</w:t>
       </w:r>
-      <w:bookmarkEnd w:id="25"/>
+      <w:bookmarkEnd w:id="26"/>
     </w:p>
     <w:p>
       <w:pPr>
@@ -3042,15 +2876,7 @@
         <w:t xml:space="preserve">. De ce fait, </w:t>
       </w:r>
       <w:r>
-        <w:t xml:space="preserve">nous avons appris à mieux utiliser </w:t>
-      </w:r>
-      <w:proofErr w:type="spellStart"/>
-      <w:r>
-        <w:t>Boostrap</w:t>
-      </w:r>
-      <w:proofErr w:type="spellEnd"/>
-      <w:r>
-        <w:t xml:space="preserve"> mais aussi suivi des tutoriels sur le CSS3 pour réussir à construire un thème par nous-même</w:t>
+        <w:t>nous avons appris à mieux utiliser Boostrap mais aussi suivi des tutoriels sur le CSS3 pour réussir à construire un thème par nous-même</w:t>
       </w:r>
       <w:r>
         <w:t>s</w:t>
@@ -3105,13 +2931,8 @@
       <w:r>
         <w:t>’</w:t>
       </w:r>
-      <w:proofErr w:type="spellStart"/>
-      <w:r>
-        <w:t>AngularJs</w:t>
-      </w:r>
-      <w:proofErr w:type="spellEnd"/>
-      <w:r>
-        <w:t>, nous avons pu réaliser un projet globalement ergonomique avec le minimum de chargement de pages possible (partage d’a</w:t>
+      <w:r>
+        <w:t>AngularJs, nous avons pu réaliser un projet globalement ergonomique avec le minimum de chargement de pages possible (partage d’a</w:t>
       </w:r>
       <w:r>
         <w:t>lbum, changement de langue, etc.</w:t>
@@ -3161,15 +2982,7 @@
         <w:t>problèmes de base de données où l’</w:t>
       </w:r>
       <w:r>
-        <w:t xml:space="preserve">on n’arrivait pas à mettre en place les liens entre les entités. Ensuite, le serveur </w:t>
-      </w:r>
-      <w:proofErr w:type="spellStart"/>
-      <w:r>
-        <w:t>Glassfish</w:t>
-      </w:r>
-      <w:proofErr w:type="spellEnd"/>
-      <w:r>
-        <w:t xml:space="preserve"> s’est révélé très </w:t>
+        <w:t xml:space="preserve">on n’arrivait pas à mettre en place les liens entre les entités. Ensuite, le serveur Glassfish s’est révélé très </w:t>
       </w:r>
       <w:r>
         <w:t>complexe</w:t>
@@ -3210,37 +3023,13 @@
         <w:t>n autre problème de taille</w:t>
       </w:r>
       <w:r>
-        <w:t xml:space="preserve"> était le traitement côté serveur de l’</w:t>
-      </w:r>
-      <w:proofErr w:type="spellStart"/>
-      <w:r>
-        <w:t>upload</w:t>
-      </w:r>
-      <w:proofErr w:type="spellEnd"/>
-      <w:r>
-        <w:t xml:space="preserve"> de multiples photos. </w:t>
-      </w:r>
-      <w:r>
-        <w:t xml:space="preserve">Un </w:t>
-      </w:r>
-      <w:proofErr w:type="spellStart"/>
-      <w:r>
-        <w:t>upload</w:t>
-      </w:r>
-      <w:proofErr w:type="spellEnd"/>
-      <w:r>
-        <w:t xml:space="preserve"> de moins de 5 photos est instantané, mais l</w:t>
-      </w:r>
-      <w:r>
-        <w:t>ors de l’</w:t>
-      </w:r>
-      <w:proofErr w:type="spellStart"/>
-      <w:r>
-        <w:t>upload</w:t>
-      </w:r>
-      <w:proofErr w:type="spellEnd"/>
-      <w:r>
-        <w:t xml:space="preserve"> de plus </w:t>
+        <w:t xml:space="preserve"> était le traitement côté serveur de l’upload de multiples photos. </w:t>
+      </w:r>
+      <w:r>
+        <w:t>Un upload de moins de 5 photos est instantané, mais l</w:t>
+      </w:r>
+      <w:r>
+        <w:t xml:space="preserve">ors de l’upload de plus </w:t>
       </w:r>
       <w:r>
         <w:t>de 5</w:t>
@@ -3264,21 +3053,11 @@
         <w:t>es</w:t>
       </w:r>
       <w:r>
-        <w:t xml:space="preserve"> dans le répertoire de l’album, et que la base de données était bien à jour. La JSP était bien </w:t>
-      </w:r>
-      <w:proofErr w:type="gramStart"/>
-      <w:r>
-        <w:t>renvoyée</w:t>
-      </w:r>
-      <w:proofErr w:type="gramEnd"/>
-      <w:r>
-        <w:t xml:space="preserve"> mais, au milieu de son chargement, le serveur semble être en surcharge et ne répond plus pendant une trentaine de seconde</w:t>
+        <w:t xml:space="preserve"> dans le répertoire de l’album, et que la base de données était bien à jour. La JSP était bien renvoyée mais, au milieu de son chargement, le serveur semble être en surcharge et ne répond plus pendant une trentaine de seconde</w:t>
       </w:r>
       <w:r>
         <w:t>s</w:t>
       </w:r>
-      <w:bookmarkStart w:id="26" w:name="_GoBack"/>
-      <w:bookmarkEnd w:id="26"/>
       <w:r>
         <w:t>.</w:t>
       </w:r>
@@ -3298,15 +3077,7 @@
         <w:t xml:space="preserve"> en place pour “forcer” l’utilisateur à patienter pendant le chargement avec un dispositif Javascript permettant de bloquer la page en insérant une image de chargement.</w:t>
       </w:r>
       <w:r>
-        <w:t xml:space="preserve"> Nous avons finalement identifié le problème comme venant de la configuration de </w:t>
-      </w:r>
-      <w:proofErr w:type="spellStart"/>
-      <w:r>
-        <w:t>glassfish</w:t>
-      </w:r>
-      <w:proofErr w:type="spellEnd"/>
-      <w:r>
-        <w:t xml:space="preserve"> qui ne dispose pas d’assez d’espace en mémoire vive pour traiter le déplacer de plus de 5 images depuis le dossier temporaire vers le dossier de l’album.</w:t>
+        <w:t xml:space="preserve"> Nous avons finalement identifié le problème comme venant de la configuration de glassfish qui ne dispose pas d’assez d’espace en mémoire vive pour traiter le déplacer de plus de 5 images depuis le dossier temporaire vers le dossier de l’album.</w:t>
       </w:r>
     </w:p>
     <w:p/>
@@ -3481,33 +3252,96 @@
         <w:rPr>
           <w:i/>
         </w:rPr>
-        <w:t xml:space="preserve">Image d’attente lors d’un </w:t>
-      </w:r>
-      <w:proofErr w:type="spellStart"/>
+        <w:t>Image d’attente lors d’un upload de plus de 5 photos.</w:t>
+      </w:r>
+    </w:p>
+    <w:p/>
+    <w:p>
+      <w:pPr>
+        <w:pStyle w:val="Titre1"/>
+      </w:pPr>
+      <w:bookmarkStart w:id="27" w:name="_Toc389681262"/>
+      <w:r>
+        <w:t>14. Gestionnaire de versions</w:t>
+      </w:r>
+      <w:bookmarkEnd w:id="27"/>
+    </w:p>
+    <w:p>
+      <w:r>
+        <w:tab/>
+        <w:t>Pour la réalisation de ce projet, nous nous sommes servis d’un Git public hébergé sur la plateforme GitHub, et des logiciels GitHub et SourceTree.</w:t>
+      </w:r>
+    </w:p>
+    <w:p>
+      <w:r>
+        <w:tab/>
+        <w:t xml:space="preserve">Notre repository est trouvable à l’adresse suivante </w:t>
+      </w:r>
+      <w:hyperlink r:id="rId22" w:history="1">
+        <w:r>
+          <w:rPr>
+            <w:rStyle w:val="Lienhypertexte"/>
+          </w:rPr>
+          <w:t>https://github.com/jokho26/InstaMiam</w:t>
+        </w:r>
+      </w:hyperlink>
+      <w:r>
+        <w:t xml:space="preserve"> </w:t>
+      </w:r>
+    </w:p>
+    <w:p>
+      <w:r>
+        <w:tab/>
+        <w:t>Comme il est visible sur le site, nous avons effectué des commits régulier</w:t>
+      </w:r>
+      <w:r>
+        <w:t>s</w:t>
+      </w:r>
+      <w:r>
+        <w:t xml:space="preserve"> durant deux mois, sauf deux semaines à la fin du mois d’avril.</w:t>
+      </w:r>
+    </w:p>
+    <w:p>
+      <w:r>
+        <w:tab/>
+      </w:r>
       <w:r>
         <w:rPr>
-          <w:i/>
+          <w:color w:val="000000"/>
         </w:rPr>
-        <w:t>upload</w:t>
-      </w:r>
-      <w:proofErr w:type="spellEnd"/>
-      <w:r>
-        <w:rPr>
-          <w:i/>
-        </w:rPr>
-        <w:t xml:space="preserve"> de plus de 5 photos.</w:t>
-      </w:r>
-    </w:p>
-    <w:p/>
+        <w:t>À</w:t>
+      </w:r>
+      <w:r>
+        <w:t xml:space="preserve"> titre d’</w:t>
+      </w:r>
+      <w:r>
+        <w:t>information</w:t>
+      </w:r>
+      <w:r>
+        <w:t xml:space="preserve">, le pseudo Synthr4x correspond à Christian </w:t>
+      </w:r>
+      <w:r>
+        <w:t>P</w:t>
+      </w:r>
+      <w:r>
+        <w:t>avinich et jokho26 à Steven Siddi.</w:t>
+      </w:r>
+    </w:p>
     <w:p>
       <w:pPr>
         <w:pStyle w:val="Titre1"/>
       </w:pPr>
-      <w:bookmarkStart w:id="27" w:name="_Toc389660148"/>
-      <w:r>
-        <w:t>14. Conclusion</w:t>
-      </w:r>
-      <w:bookmarkEnd w:id="27"/>
+      <w:bookmarkStart w:id="28" w:name="_Toc389681263"/>
+      <w:r>
+        <w:t>1</w:t>
+      </w:r>
+      <w:r>
+        <w:t>5</w:t>
+      </w:r>
+      <w:r>
+        <w:t>. Conclusion</w:t>
+      </w:r>
+      <w:bookmarkEnd w:id="28"/>
     </w:p>
     <w:p>
       <w:pPr>
@@ -3540,7 +3374,7 @@
     </w:p>
     <w:p/>
     <w:sectPr>
-      <w:footerReference w:type="default" r:id="rId22"/>
+      <w:footerReference w:type="default" r:id="rId23"/>
       <w:pgSz w:w="12240" w:h="15840"/>
       <w:pgMar w:top="1440" w:right="1440" w:bottom="1440" w:left="1440" w:header="720" w:footer="720" w:gutter="0"/>
       <w:pgNumType w:start="0"/>
@@ -3607,7 +3441,7 @@
           <w:rPr>
             <w:noProof/>
           </w:rPr>
-          <w:t>10</w:t>
+          <w:t>1</w:t>
         </w:r>
         <w:r>
           <w:fldChar w:fldCharType="end"/>
@@ -3623,37 +3457,12 @@
         <w:lang w:val="en-US"/>
       </w:rPr>
     </w:pPr>
-    <w:proofErr w:type="spellStart"/>
     <w:r>
       <w:rPr>
         <w:i/>
         <w:lang w:val="en-US"/>
       </w:rPr>
-      <w:t>Pavinich</w:t>
-    </w:r>
-    <w:proofErr w:type="spellEnd"/>
-    <w:r>
-      <w:rPr>
-        <w:i/>
-        <w:lang w:val="en-US"/>
-      </w:rPr>
-      <w:t xml:space="preserve"> Christian &amp; </w:t>
-    </w:r>
-    <w:proofErr w:type="spellStart"/>
-    <w:r>
-      <w:rPr>
-        <w:i/>
-        <w:lang w:val="en-US"/>
-      </w:rPr>
-      <w:t>Siddi</w:t>
-    </w:r>
-    <w:proofErr w:type="spellEnd"/>
-    <w:r>
-      <w:rPr>
-        <w:i/>
-        <w:lang w:val="en-US"/>
-      </w:rPr>
-      <w:t xml:space="preserve"> Steven</w:t>
+      <w:t>Pavinich Christian &amp; Siddi Steven</w:t>
     </w:r>
     <w:r>
       <w:rPr>
@@ -4298,6 +4107,7 @@
   <w:style w:type="character" w:default="1" w:styleId="Policepardfaut">
     <w:name w:val="Default Paragraph Font"/>
     <w:uiPriority w:val="1"/>
+    <w:semiHidden/>
     <w:unhideWhenUsed/>
   </w:style>
   <w:style w:type="table" w:default="1" w:styleId="TableauNormal">
@@ -5240,6 +5050,7 @@
   <w:style w:type="character" w:default="1" w:styleId="Policepardfaut">
     <w:name w:val="Default Paragraph Font"/>
     <w:uiPriority w:val="1"/>
+    <w:semiHidden/>
     <w:unhideWhenUsed/>
   </w:style>
   <w:style w:type="table" w:default="1" w:styleId="TableauNormal">
@@ -6121,7 +5932,7 @@
 </file>
 
 <file path=customXml/itemProps2.xml><?xml version="1.0" encoding="utf-8"?>
-<ds:datastoreItem xmlns:ds="http://schemas.openxmlformats.org/officeDocument/2006/customXml" ds:itemID="{1D45C11F-D94C-430D-B0F2-EBDD2E890241}">
+<ds:datastoreItem xmlns:ds="http://schemas.openxmlformats.org/officeDocument/2006/customXml" ds:itemID="{696DB9A8-DC77-4266-8ABC-9D886AAEABE5}">
   <ds:schemaRefs>
     <ds:schemaRef ds:uri="http://schemas.openxmlformats.org/officeDocument/2006/bibliography"/>
   </ds:schemaRefs>

</xml_diff>